<commit_message>
SRE user guide and command reference guide regenerated with the new generator/convertor
</commit_message>
<xml_diff>
--- a/docs/sre_user_guide.docx
+++ b/docs/sre_user_guide.docx
@@ -20,20 +20,6 @@
       <w:pPr>
         <w:jc w:val="center"/>
       </w:pPr>
-      <w:r>
-        <w:rPr>
-          <w:b/>
-          <w:sz w:val="56"/>
-        </w:rPr>
-        <w:t>&gt;</w:t>
-      </w:r>
-      <w:r>
-        <w:rPr>
-          <w:b/>
-          <w:sz w:val="56"/>
-        </w:rPr>
-        <w:t xml:space="preserve"> </w:t>
-      </w:r>
       <w:r>
         <w:rPr>
           <w:b/>
@@ -73,30 +59,21 @@
           <w:b/>
           <w:sz w:val="28"/>
         </w:rPr>
-        <w:t>SRE</w:t>
-      </w:r>
-      <w:r>
-        <w:rPr>
-          <w:b/>
-          <w:sz w:val="28"/>
-        </w:rPr>
-        <w:t>UG-01</w:t>
+        <w:t>SREUG-02</w:t>
       </w:r>
     </w:p>
     <w:p>
       <w:pPr>
         <w:jc w:val="right"/>
-        <w:rPr>
-          <w:lang w:val="uk-UA"/>
-        </w:rPr>
       </w:pPr>
       <w:r>
         <w:rPr>
           <w:sz w:val="24"/>
         </w:rPr>
-        <w:t>November 2025</w:t>
-      </w:r>
-    </w:p>
+        <w:t>January 2026</w:t>
+      </w:r>
+    </w:p>
+    <w:p/>
     <w:p>
       <w:pPr>
         <w:jc w:val="right"/>
@@ -105,20 +82,7 @@
         <w:rPr>
           <w:sz w:val="24"/>
         </w:rPr>
-        <w:t>Version 1</w:t>
-      </w:r>
-      <w:r>
-        <w:rPr>
-          <w:sz w:val="24"/>
-          <w:lang w:val="uk-UA"/>
-        </w:rPr>
-        <w:t>.</w:t>
-      </w:r>
-      <w:r>
-        <w:rPr>
-          <w:sz w:val="24"/>
-        </w:rPr>
-        <w:t>2</w:t>
+        <w:t>Version 2.0</w:t>
       </w:r>
       <w:r>
         <w:br w:type="page"/>
@@ -998,7 +962,7 @@
       <w:r>
         <w:t xml:space="preserve">Per request on </w:t>
       </w:r>
-      <w:hyperlink r:id="rId5">
+      <w:hyperlink r:id="rId7">
         <w:r>
           <w:rPr>
             <w:rStyle w:val="Hyperlink"/>
@@ -1018,7 +982,7 @@
       <w:r>
         <w:t xml:space="preserve">As an offering on </w:t>
       </w:r>
-      <w:hyperlink r:id="rId6">
+      <w:hyperlink r:id="rId8">
         <w:r>
           <w:rPr>
             <w:rStyle w:val="Hyperlink"/>
@@ -1222,7 +1186,7 @@
       <w:r>
         <w:t xml:space="preserve"> </w:t>
       </w:r>
-      <w:hyperlink r:id="rId7">
+      <w:hyperlink r:id="rId9">
         <w:r>
           <w:rPr>
             <w:rStyle w:val="Hyperlink"/>
@@ -1249,7 +1213,7 @@
       <w:r>
         <w:t xml:space="preserve"> </w:t>
       </w:r>
-      <w:hyperlink r:id="rId8">
+      <w:hyperlink r:id="rId10">
         <w:r>
           <w:rPr>
             <w:rStyle w:val="Hyperlink"/>
@@ -1276,7 +1240,7 @@
       <w:r>
         <w:t xml:space="preserve"> </w:t>
       </w:r>
-      <w:hyperlink r:id="rId9">
+      <w:hyperlink r:id="rId11">
         <w:r>
           <w:rPr>
             <w:rStyle w:val="Hyperlink"/>
@@ -1336,12 +1300,14 @@
         <w:pStyle w:val="ImageCaption"/>
         <w:jc w:val="center"/>
       </w:pPr>
+      <w:bookmarkStart w:id="13" w:name="containers-diagram-using-ami-on-ec2"/>
+      <w:bookmarkEnd w:id="12"/>
       <w:r>
         <w:rPr>
           <w:noProof/>
         </w:rPr>
         <w:drawing>
-          <wp:inline distT="0" distB="0" distL="0" distR="0" wp14:anchorId="5B3406BD" wp14:editId="7C02B990">
+          <wp:inline distT="0" distB="0" distL="0" distR="0" wp14:anchorId="64B26C72" wp14:editId="2BF750F2">
             <wp:extent cx="6858000" cy="4393565"/>
             <wp:effectExtent l="0" t="0" r="0" b="0"/>
             <wp:docPr id="2063297437" name="Picture 1" descr="A diagram of a computer system&#10;&#10;AI-generated content may be incorrect."/>
@@ -1356,7 +1322,7 @@
                     <pic:cNvPicPr/>
                   </pic:nvPicPr>
                   <pic:blipFill>
-                    <a:blip r:embed="rId10"/>
+                    <a:blip r:embed="rId12"/>
                     <a:stretch>
                       <a:fillRect/>
                     </a:stretch>
@@ -1396,37 +1362,15 @@
     </w:p>
     <w:p>
       <w:pPr>
-        <w:rPr>
-          <w:i/>
-          <w:iCs/>
-        </w:rPr>
-      </w:pPr>
-      <w:r>
-        <w:rPr>
-          <w:i/>
-          <w:iCs/>
-        </w:rPr>
-        <w:br w:type="page"/>
-      </w:r>
-    </w:p>
-    <w:p>
-      <w:pPr>
-        <w:pStyle w:val="BodyText"/>
-        <w:jc w:val="center"/>
-      </w:pPr>
-    </w:p>
-    <w:p>
-      <w:pPr>
         <w:pStyle w:val="Heading3"/>
       </w:pPr>
-      <w:bookmarkStart w:id="13" w:name="containers-diagram-using-ami-on-ec2"/>
-      <w:bookmarkEnd w:id="12"/>
       <w:r>
         <w:rPr>
           <w:b/>
           <w:color w:val="2CC4C9"/>
           <w:sz w:val="24"/>
         </w:rPr>
+        <w:lastRenderedPageBreak/>
         <w:t>Containers Diagram using AMI on EC2</w:t>
       </w:r>
     </w:p>
@@ -1443,7 +1387,7 @@
           <w:noProof/>
         </w:rPr>
         <w:drawing>
-          <wp:inline distT="0" distB="0" distL="0" distR="0" wp14:anchorId="163A25E3" wp14:editId="673484DB">
+          <wp:inline distT="0" distB="0" distL="0" distR="0" wp14:anchorId="5025C19E" wp14:editId="5381A18A">
             <wp:extent cx="6858000" cy="3136265"/>
             <wp:effectExtent l="0" t="0" r="0" b="0"/>
             <wp:docPr id="1274961698" name="Picture 1" descr="A diagram of a computer&#10;&#10;AI-generated content may be incorrect."/>
@@ -1458,7 +1402,7 @@
                     <pic:cNvPicPr/>
                   </pic:nvPicPr>
                   <pic:blipFill>
-                    <a:blip r:embed="rId11"/>
+                    <a:blip r:embed="rId13"/>
                     <a:stretch>
                       <a:fillRect/>
                     </a:stretch>
@@ -1495,6 +1439,9 @@
     <w:p>
       <w:pPr>
         <w:pStyle w:val="BodyText"/>
+        <w:rPr>
+          <w:lang w:val="uk-UA"/>
+        </w:rPr>
       </w:pPr>
       <w:r>
         <w:br w:type="page"/>
@@ -2020,6 +1967,7 @@
       <w:r>
         <w:rPr>
           <w:rStyle w:val="VerbatimChar"/>
+          <w:sz w:val="20"/>
         </w:rPr>
         <w:t>sre-init --user "username" --public-ssh-key "ssh-..." --re-username job_submitter --re-password $SECRET_PASSWORD</w:t>
       </w:r>
@@ -2140,6 +2088,7 @@
       <w:r>
         <w:rPr>
           <w:rStyle w:val="VerbatimChar"/>
+          <w:sz w:val="20"/>
         </w:rPr>
         <w:t>syndicate re policy add --name run_scan_for_all_tenants --permission "job:post_for_tenant" --effect allow --description "Allows to submit jobs for all tenants"</w:t>
       </w:r>
@@ -2189,6 +2138,7 @@
       <w:r>
         <w:rPr>
           <w:rStyle w:val="VerbatimChar"/>
+          <w:sz w:val="20"/>
         </w:rPr>
         <w:t>syndicate re role add --name run_scans_role --policies run_scan_for_all_tenants --description "Allows only to submit jobs"</w:t>
       </w:r>
@@ -2212,7 +2162,9 @@
       <w:r>
         <w:rPr>
           <w:rStyle w:val="VerbatimChar"/>
-        </w:rPr>
+          <w:sz w:val="20"/>
+        </w:rPr>
+        <w:lastRenderedPageBreak/>
         <w:t>syndicate re users create --username job_submitter --password $SECRET_PASSWORD --role_name run_scans_role</w:t>
       </w:r>
     </w:p>
@@ -2225,7 +2177,6 @@
           <w:b/>
           <w:bCs/>
         </w:rPr>
-        <w:lastRenderedPageBreak/>
         <w:t>4. Log in as the newly created user</w:t>
       </w:r>
       <w:r>
@@ -2239,6 +2190,7 @@
       <w:r>
         <w:rPr>
           <w:rStyle w:val="VerbatimChar"/>
+          <w:sz w:val="20"/>
         </w:rPr>
         <w:t>syndicate re login --username job_submitter --password $SECRET_PASSWORD</w:t>
       </w:r>
@@ -2248,6 +2200,7 @@
       <w:r>
         <w:rPr>
           <w:rStyle w:val="VerbatimChar"/>
+          <w:sz w:val="20"/>
         </w:rPr>
         <w:t>syndicate re job describe</w:t>
       </w:r>
@@ -2289,6 +2242,7 @@
       <w:r>
         <w:rPr>
           <w:rStyle w:val="VerbatimChar"/>
+          <w:sz w:val="20"/>
         </w:rPr>
         <w:t>syndicate re role update --name run_scans_role --attach_policy admin_policy --detach_policy run_scan_for_all_tenants</w:t>
       </w:r>
@@ -2375,6 +2329,7 @@
       <w:r>
         <w:rPr>
           <w:rStyle w:val="VerbatimChar"/>
+          <w:sz w:val="20"/>
         </w:rPr>
         <w:t>syndicate admin tenant create \</w:t>
       </w:r>
@@ -2384,6 +2339,7 @@
       <w:r>
         <w:rPr>
           <w:rStyle w:val="VerbatimChar"/>
+          <w:sz w:val="20"/>
         </w:rPr>
         <w:t xml:space="preserve">  --name "MY_OTHER_ACCOUNT" \</w:t>
       </w:r>
@@ -2393,6 +2349,7 @@
       <w:r>
         <w:rPr>
           <w:rStyle w:val="VerbatimChar"/>
+          <w:sz w:val="20"/>
         </w:rPr>
         <w:t xml:space="preserve">  --display_name "Dev account" \</w:t>
       </w:r>
@@ -2402,6 +2359,7 @@
       <w:r>
         <w:rPr>
           <w:rStyle w:val="VerbatimChar"/>
+          <w:sz w:val="20"/>
         </w:rPr>
         <w:t xml:space="preserve">  --cloud AWS \</w:t>
       </w:r>
@@ -2411,6 +2369,7 @@
       <w:r>
         <w:rPr>
           <w:rStyle w:val="VerbatimChar"/>
+          <w:sz w:val="20"/>
         </w:rPr>
         <w:t xml:space="preserve">  --account_id 111111111111 \</w:t>
       </w:r>
@@ -2420,6 +2379,7 @@
       <w:r>
         <w:rPr>
           <w:rStyle w:val="VerbatimChar"/>
+          <w:sz w:val="20"/>
         </w:rPr>
         <w:t xml:space="preserve">  --primary_contacts admin@example.com \</w:t>
       </w:r>
@@ -2429,6 +2389,7 @@
       <w:r>
         <w:rPr>
           <w:rStyle w:val="VerbatimChar"/>
+          <w:sz w:val="20"/>
         </w:rPr>
         <w:t xml:space="preserve">  --secondary_contacts admin@example.com \</w:t>
       </w:r>
@@ -2438,6 +2399,7 @@
       <w:r>
         <w:rPr>
           <w:rStyle w:val="VerbatimChar"/>
+          <w:sz w:val="20"/>
         </w:rPr>
         <w:t xml:space="preserve">  --tenant_manager_contacts admin@example.com \</w:t>
       </w:r>
@@ -2447,6 +2409,7 @@
       <w:r>
         <w:rPr>
           <w:rStyle w:val="VerbatimChar"/>
+          <w:sz w:val="20"/>
         </w:rPr>
         <w:t xml:space="preserve">  --default_owner admin@example.com</w:t>
       </w:r>
@@ -2470,6 +2433,7 @@
       <w:r>
         <w:rPr>
           <w:rStyle w:val="VerbatimChar"/>
+          <w:sz w:val="20"/>
         </w:rPr>
         <w:t>syndicate admin tenant regions activate --tenant_name MY_OTHER_ACCOUNT --region_name eu-west-1</w:t>
       </w:r>
@@ -2479,6 +2443,7 @@
       <w:r>
         <w:rPr>
           <w:rStyle w:val="VerbatimChar"/>
+          <w:sz w:val="20"/>
         </w:rPr>
         <w:t>syndicate admin tenant regions activate --tenant_name MY_OTHER_ACCOUNT --region_name eu-central-1</w:t>
       </w:r>
@@ -2517,6 +2482,7 @@
       <w:r>
         <w:rPr>
           <w:rStyle w:val="VerbatimChar"/>
+          <w:sz w:val="20"/>
         </w:rPr>
         <w:t>syndicate admin application create_aws_credentials \</w:t>
       </w:r>
@@ -2526,6 +2492,7 @@
       <w:r>
         <w:rPr>
           <w:rStyle w:val="VerbatimChar"/>
+          <w:sz w:val="20"/>
         </w:rPr>
         <w:t xml:space="preserve">  --access_key $AWS_ACCESS_KEY_ID \</w:t>
       </w:r>
@@ -2535,6 +2502,7 @@
       <w:r>
         <w:rPr>
           <w:rStyle w:val="VerbatimChar"/>
+          <w:sz w:val="20"/>
         </w:rPr>
         <w:t xml:space="preserve">  --secret_key $AWS_SECRET_ACCESS_KEY \</w:t>
       </w:r>
@@ -2544,6 +2512,7 @@
       <w:r>
         <w:rPr>
           <w:rStyle w:val="VerbatimChar"/>
+          <w:sz w:val="20"/>
         </w:rPr>
         <w:t xml:space="preserve">  --session_token $AWS_SESSION_TOKEN \</w:t>
       </w:r>
@@ -2553,6 +2522,7 @@
       <w:r>
         <w:rPr>
           <w:rStyle w:val="VerbatimChar"/>
+          <w:sz w:val="20"/>
         </w:rPr>
         <w:t xml:space="preserve">  --description "Temporary credentials"</w:t>
       </w:r>
@@ -2572,7 +2542,9 @@
       <w:r>
         <w:rPr>
           <w:rStyle w:val="VerbatimChar"/>
-        </w:rPr>
+          <w:sz w:val="20"/>
+        </w:rPr>
+        <w:lastRenderedPageBreak/>
         <w:t>syndicate admin application create_aws_role \</w:t>
       </w:r>
       <w:r>
@@ -2581,6 +2553,7 @@
       <w:r>
         <w:rPr>
           <w:rStyle w:val="VerbatimChar"/>
+          <w:sz w:val="20"/>
         </w:rPr>
         <w:t xml:space="preserve">  --role_name rule-engine-scanner \</w:t>
       </w:r>
@@ -2590,8 +2563,8 @@
       <w:r>
         <w:rPr>
           <w:rStyle w:val="VerbatimChar"/>
-        </w:rPr>
-        <w:lastRenderedPageBreak/>
+          <w:sz w:val="20"/>
+        </w:rPr>
         <w:t xml:space="preserve">  --account_id 111111111111 \</w:t>
       </w:r>
       <w:r>
@@ -2600,6 +2573,7 @@
       <w:r>
         <w:rPr>
           <w:rStyle w:val="VerbatimChar"/>
+          <w:sz w:val="20"/>
         </w:rPr>
         <w:t xml:space="preserve">  --description "Generic role for AWS tenants"</w:t>
       </w:r>
@@ -2623,6 +2597,7 @@
       <w:r>
         <w:rPr>
           <w:rStyle w:val="VerbatimChar"/>
+          <w:sz w:val="20"/>
         </w:rPr>
         <w:t>syndicate re tenant credentials link --application_id &lt;application_id_received_from_command_above&gt; --all_tenants</w:t>
       </w:r>
@@ -2776,6 +2751,7 @@
       <w:r>
         <w:rPr>
           <w:rStyle w:val="VerbatimChar"/>
+          <w:sz w:val="20"/>
         </w:rPr>
         <w:t>syndicate re users describe</w:t>
       </w:r>
@@ -2869,6 +2845,7 @@
       <w:r>
         <w:rPr>
           <w:rStyle w:val="VerbatimChar"/>
+          <w:sz w:val="20"/>
         </w:rPr>
         <w:t>syndicate re license add --tenant_license_key $TENANT_LICENSE_KEY --description "my newly provided license"</w:t>
       </w:r>
@@ -2895,6 +2872,7 @@
       <w:r>
         <w:rPr>
           <w:rStyle w:val="VerbatimChar"/>
+          <w:sz w:val="20"/>
         </w:rPr>
         <w:t>syndicate re license activate \</w:t>
       </w:r>
@@ -2904,6 +2882,7 @@
       <w:r>
         <w:rPr>
           <w:rStyle w:val="VerbatimChar"/>
+          <w:sz w:val="20"/>
         </w:rPr>
         <w:t xml:space="preserve">  --license_key &lt;License_key_from_previous_command&gt; \</w:t>
       </w:r>
@@ -2913,6 +2892,7 @@
       <w:r>
         <w:rPr>
           <w:rStyle w:val="VerbatimChar"/>
+          <w:sz w:val="20"/>
         </w:rPr>
         <w:t xml:space="preserve">  --tenant_name CURRENT_ACCOUNT \</w:t>
       </w:r>
@@ -2922,6 +2902,7 @@
       <w:r>
         <w:rPr>
           <w:rStyle w:val="VerbatimChar"/>
+          <w:sz w:val="20"/>
         </w:rPr>
         <w:t xml:space="preserve">  --tenant_name ANOTHER_ACCOUNT</w:t>
       </w:r>
@@ -2935,6 +2916,7 @@
           <w:b/>
           <w:bCs/>
         </w:rPr>
+        <w:lastRenderedPageBreak/>
         <w:t>Note:</w:t>
       </w:r>
       <w:r>
@@ -2983,6 +2965,24 @@
       <w:r>
         <w:t>.</w:t>
       </w:r>
+    </w:p>
+    <w:p>
+      <w:pPr>
+        <w:pStyle w:val="FirstParagraph"/>
+      </w:pPr>
+      <w:hyperlink w:anchor="table-of-contents">
+        <w:r>
+          <w:rPr>
+            <w:rStyle w:val="Hyperlink"/>
+          </w:rPr>
+          <w:t>Go to Table of Contents</w:t>
+        </w:r>
+      </w:hyperlink>
+    </w:p>
+    <w:p>
+      <w:pPr>
+        <w:pStyle w:val="BodyText"/>
+      </w:pPr>
       <w:r>
         <w:br w:type="page"/>
       </w:r>
@@ -3226,6 +3226,7 @@
       <w:r>
         <w:rPr>
           <w:rStyle w:val="VerbatimChar"/>
+          <w:sz w:val="20"/>
         </w:rPr>
         <w:t>syndicate re health_check</w:t>
       </w:r>
@@ -3328,6 +3329,7 @@
       <w:r>
         <w:rPr>
           <w:rStyle w:val="VerbatimChar"/>
+          <w:sz w:val="20"/>
         </w:rPr>
         <w:t>syndicate re job describe --job_id $JOB_ID</w:t>
       </w:r>
@@ -3399,6 +3401,7 @@
       <w:r>
         <w:rPr>
           <w:rStyle w:val="VerbatimChar"/>
+          <w:sz w:val="20"/>
         </w:rPr>
         <w:t>syndicate re job submit ... \</w:t>
       </w:r>
@@ -3408,6 +3411,7 @@
       <w:r>
         <w:rPr>
           <w:rStyle w:val="VerbatimChar"/>
+          <w:sz w:val="20"/>
         </w:rPr>
         <w:t xml:space="preserve">  --access_key $AWS_ACCESS_KEY_ID \</w:t>
       </w:r>
@@ -3417,6 +3421,7 @@
       <w:r>
         <w:rPr>
           <w:rStyle w:val="VerbatimChar"/>
+          <w:sz w:val="20"/>
         </w:rPr>
         <w:t xml:space="preserve">  --secret_key $AWS_SECRET_ACCESS_KEY \</w:t>
       </w:r>
@@ -3426,6 +3431,7 @@
       <w:r>
         <w:rPr>
           <w:rStyle w:val="VerbatimChar"/>
+          <w:sz w:val="20"/>
         </w:rPr>
         <w:t xml:space="preserve">  --session_token $AWS_SESSION_TOKEN</w:t>
       </w:r>
@@ -3439,6 +3445,7 @@
           <w:b/>
           <w:bCs/>
         </w:rPr>
+        <w:lastRenderedPageBreak/>
         <w:t>Tip:</w:t>
       </w:r>
       <w:r>
@@ -3465,7 +3472,6 @@
           <w:b/>
           <w:color w:val="000000"/>
         </w:rPr>
-        <w:lastRenderedPageBreak/>
         <w:t>Internal executor error</w:t>
       </w:r>
     </w:p>
@@ -3652,6 +3658,7 @@
       <w:r>
         <w:rPr>
           <w:rStyle w:val="VerbatimChar"/>
+          <w:sz w:val="20"/>
         </w:rPr>
         <w:t>syndicate login</w:t>
       </w:r>
@@ -3839,6 +3846,7 @@
       <w:r>
         <w:rPr>
           <w:rStyle w:val="VerbatimChar"/>
+          <w:sz w:val="20"/>
         </w:rPr>
         <w:t>sre-init</w:t>
       </w:r>
@@ -3852,6 +3860,7 @@
           <w:b/>
           <w:bCs/>
         </w:rPr>
+        <w:lastRenderedPageBreak/>
         <w:t>Note:</w:t>
       </w:r>
       <w:r>
@@ -4006,6 +4015,7 @@
       <w:r>
         <w:rPr>
           <w:rStyle w:val="VerbatimChar"/>
+          <w:sz w:val="20"/>
         </w:rPr>
         <w:t>syndicate re whoami # returns the current user. You should be logged in.</w:t>
       </w:r>
@@ -4015,6 +4025,7 @@
       <w:r>
         <w:rPr>
           <w:rStyle w:val="VerbatimChar"/>
+          <w:sz w:val="20"/>
         </w:rPr>
         <w:t>syndicate re users change_password --password $NEW_PASSWORD</w:t>
       </w:r>
@@ -4024,6 +4035,7 @@
       <w:r>
         <w:rPr>
           <w:rStyle w:val="VerbatimChar"/>
+          <w:sz w:val="20"/>
         </w:rPr>
         <w:t>syndicate re login --username $USERNAME --password $NEW_PASSWORD</w:t>
       </w:r>
@@ -4050,6 +4062,7 @@
       <w:r>
         <w:rPr>
           <w:rStyle w:val="VerbatimChar"/>
+          <w:sz w:val="20"/>
         </w:rPr>
         <w:t>syndicate admin users change_password --password $NEW_PASSWORD</w:t>
       </w:r>
@@ -4059,6 +4072,7 @@
       <w:r>
         <w:rPr>
           <w:rStyle w:val="VerbatimChar"/>
+          <w:sz w:val="20"/>
         </w:rPr>
         <w:t>syndicate admin login --username $USERNAME --password $NEW_PASSWORD</w:t>
       </w:r>
@@ -4103,6 +4117,7 @@
       <w:r>
         <w:rPr>
           <w:rStyle w:val="VerbatimChar"/>
+          <w:sz w:val="20"/>
         </w:rPr>
         <w:t>sudo docker exec modular-api python modular.py user change_password --username $MODULAR_API_USER --password $NEW_PASSWORD</w:t>
       </w:r>
@@ -4112,6 +4127,7 @@
       <w:r>
         <w:rPr>
           <w:rStyle w:val="VerbatimChar"/>
+          <w:sz w:val="20"/>
         </w:rPr>
         <w:t>syndicate setup --username $MODULAR_API_USER --password $NEW_PASSWORD --api_path http://127.0.0.1:8085 # re-login</w:t>
       </w:r>
@@ -4256,7 +4272,7 @@
       <w:r>
         <w:t xml:space="preserve"> EPAM Syndicate Rule Engine needs extended FULL READ ONLY access to AWS Services in order to perform scanning. Do not use AWS-managed </w:t>
       </w:r>
-      <w:hyperlink r:id="rId12">
+      <w:hyperlink r:id="rId14">
         <w:r>
           <w:rPr>
             <w:rStyle w:val="Hyperlink"/>
@@ -4304,6 +4320,7 @@
           <w:b/>
           <w:color w:val="1A9CB0"/>
         </w:rPr>
+        <w:lastRenderedPageBreak/>
         <w:t>Data Encryption</w:t>
       </w:r>
     </w:p>
@@ -4336,7 +4353,6 @@
         </w:numPr>
       </w:pPr>
       <w:r>
-        <w:lastRenderedPageBreak/>
         <w:t>Communication with the S.RE License Manager is encrypted</w:t>
       </w:r>
     </w:p>
@@ -4557,6 +4573,7 @@
       <w:r>
         <w:rPr>
           <w:rStyle w:val="VerbatimChar"/>
+          <w:sz w:val="20"/>
         </w:rPr>
         <w:t>ssh -i "private-key.pem" admin@domain.compute.amazonaws.com</w:t>
       </w:r>
@@ -4566,6 +4583,7 @@
       <w:r>
         <w:rPr>
           <w:rStyle w:val="VerbatimChar"/>
+          <w:sz w:val="20"/>
         </w:rPr>
         <w:t>syndicate version</w:t>
       </w:r>
@@ -4650,6 +4668,7 @@
       <w:r>
         <w:rPr>
           <w:rStyle w:val="VerbatimChar"/>
+          <w:sz w:val="20"/>
         </w:rPr>
         <w:t>syndicate login</w:t>
       </w:r>
@@ -4720,6 +4739,7 @@
       <w:r>
         <w:rPr>
           <w:rStyle w:val="VerbatimChar"/>
+          <w:sz w:val="20"/>
         </w:rPr>
         <w:t>syndicate re tenant describe</w:t>
       </w:r>
@@ -4778,6 +4798,7 @@
       <w:r>
         <w:rPr>
           <w:rStyle w:val="VerbatimChar"/>
+          <w:sz w:val="20"/>
         </w:rPr>
         <w:t>syndicate re license describe</w:t>
       </w:r>
@@ -4804,6 +4825,7 @@
       <w:r>
         <w:rPr>
           <w:rStyle w:val="VerbatimChar"/>
+          <w:sz w:val="20"/>
         </w:rPr>
         <w:t>syndicate re ruleset describe</w:t>
       </w:r>
@@ -4830,6 +4852,7 @@
       <w:r>
         <w:rPr>
           <w:rStyle w:val="VerbatimChar"/>
+          <w:sz w:val="20"/>
         </w:rPr>
         <w:t>syndicate re ruleset describe --get_rules</w:t>
       </w:r>
@@ -4846,6 +4869,7 @@
           <w:color w:val="2CC4C9"/>
           <w:sz w:val="24"/>
         </w:rPr>
+        <w:lastRenderedPageBreak/>
         <w:t>Executing Scans</w:t>
       </w:r>
     </w:p>
@@ -4874,8 +4898,8 @@
       <w:r>
         <w:rPr>
           <w:rStyle w:val="VerbatimChar"/>
-        </w:rPr>
-        <w:lastRenderedPageBreak/>
+          <w:sz w:val="20"/>
+        </w:rPr>
         <w:t>syndicate re job submit --tenant_name CURRENT_ACCOUNT --region eu-west-1 # or the region you want</w:t>
       </w:r>
     </w:p>
@@ -4909,6 +4933,7 @@
       <w:r>
         <w:rPr>
           <w:rStyle w:val="VerbatimChar"/>
+          <w:sz w:val="20"/>
         </w:rPr>
         <w:t>syndicate re job describe --limit 1</w:t>
       </w:r>
@@ -4962,6 +4987,7 @@
       <w:r>
         <w:rPr>
           <w:rStyle w:val="VerbatimChar"/>
+          <w:sz w:val="20"/>
         </w:rPr>
         <w:t>syndicate re report digests jobs --job_id &lt;job_id&gt; --json</w:t>
       </w:r>
@@ -4971,6 +4997,7 @@
       <w:r>
         <w:rPr>
           <w:rStyle w:val="VerbatimChar"/>
+          <w:sz w:val="20"/>
         </w:rPr>
         <w:t>syndicate re report resource latest --tenant_name CURRENT_ACCOUNT --json &gt; data.json</w:t>
       </w:r>
@@ -5040,6 +5067,7 @@
       <w:r>
         <w:rPr>
           <w:rStyle w:val="VerbatimChar"/>
+          <w:sz w:val="20"/>
         </w:rPr>
         <w:t>syndicate re job submit --tenant_name CURRENT_ACCOUNT --region eu-west-1</w:t>
       </w:r>
@@ -5069,6 +5097,7 @@
       <w:r>
         <w:rPr>
           <w:rStyle w:val="VerbatimChar"/>
+          <w:sz w:val="20"/>
         </w:rPr>
         <w:t>syndicate re job describe --job_id &lt;job_id_from_submit_command&gt;</w:t>
       </w:r>
@@ -5118,6 +5147,7 @@
       <w:r>
         <w:rPr>
           <w:rStyle w:val="VerbatimChar"/>
+          <w:sz w:val="20"/>
         </w:rPr>
         <w:t>syndicate re ruleset describe</w:t>
       </w:r>
@@ -5144,6 +5174,7 @@
       <w:r>
         <w:rPr>
           <w:rStyle w:val="VerbatimChar"/>
+          <w:sz w:val="20"/>
         </w:rPr>
         <w:t>syndicate re ruleset describe --get_rules</w:t>
       </w:r>
@@ -5170,6 +5201,7 @@
       <w:r>
         <w:rPr>
           <w:rStyle w:val="VerbatimChar"/>
+          <w:sz w:val="20"/>
         </w:rPr>
         <w:t>syndicate re job submit --tenant_name CURRENT_ACCOUNT --ruleset FULL_AWS --region eu-west-1</w:t>
       </w:r>
@@ -5189,6 +5221,7 @@
       <w:r>
         <w:rPr>
           <w:rStyle w:val="VerbatimChar"/>
+          <w:sz w:val="20"/>
         </w:rPr>
         <w:t>syndicate re job submit \</w:t>
       </w:r>
@@ -5198,6 +5231,7 @@
       <w:r>
         <w:rPr>
           <w:rStyle w:val="VerbatimChar"/>
+          <w:sz w:val="20"/>
         </w:rPr>
         <w:t xml:space="preserve">  --tenant_name CURRENT_ACCOUNT \</w:t>
       </w:r>
@@ -5207,6 +5241,7 @@
       <w:r>
         <w:rPr>
           <w:rStyle w:val="VerbatimChar"/>
+          <w:sz w:val="20"/>
         </w:rPr>
         <w:t xml:space="preserve">  --ruleset FULL_AWS \</w:t>
       </w:r>
@@ -5216,6 +5251,7 @@
       <w:r>
         <w:rPr>
           <w:rStyle w:val="VerbatimChar"/>
+          <w:sz w:val="20"/>
         </w:rPr>
         <w:t xml:space="preserve">  --rules_to_scan ecc-aws-001... \</w:t>
       </w:r>
@@ -5225,6 +5261,7 @@
       <w:r>
         <w:rPr>
           <w:rStyle w:val="VerbatimChar"/>
+          <w:sz w:val="20"/>
         </w:rPr>
         <w:t xml:space="preserve">  --rules_to_scan ecc-aws-002...</w:t>
       </w:r>
@@ -5253,7 +5290,7 @@
       <w:r>
         <w:t xml:space="preserve"> </w:t>
       </w:r>
-      <w:hyperlink r:id="rId13">
+      <w:hyperlink r:id="rId15">
         <w:r>
           <w:rPr>
             <w:rStyle w:val="Hyperlink"/>
@@ -5274,7 +5311,7 @@
       <w:r>
         <w:t xml:space="preserve"> </w:t>
       </w:r>
-      <w:hyperlink r:id="rId14">
+      <w:hyperlink r:id="rId16">
         <w:r>
           <w:rPr>
             <w:rStyle w:val="Hyperlink"/>
@@ -5295,7 +5332,7 @@
       <w:r>
         <w:t xml:space="preserve"> </w:t>
       </w:r>
-      <w:hyperlink r:id="rId15">
+      <w:hyperlink r:id="rId17">
         <w:r>
           <w:rPr>
             <w:rStyle w:val="Hyperlink"/>
@@ -5316,6 +5353,7 @@
           <w:b/>
           <w:color w:val="1A9CB0"/>
         </w:rPr>
+        <w:lastRenderedPageBreak/>
         <w:t>Disabling Rules for a Tenant</w:t>
       </w:r>
     </w:p>
@@ -5349,8 +5387,8 @@
       <w:r>
         <w:rPr>
           <w:rStyle w:val="VerbatimChar"/>
-        </w:rPr>
-        <w:lastRenderedPageBreak/>
+          <w:sz w:val="20"/>
+        </w:rPr>
         <w:t>syndicate re ruleset describe --get_rules</w:t>
       </w:r>
     </w:p>
@@ -5376,6 +5414,7 @@
       <w:r>
         <w:rPr>
           <w:rStyle w:val="VerbatimChar"/>
+          <w:sz w:val="20"/>
         </w:rPr>
         <w:t>syndicate re tenant set_excluded_rules \</w:t>
       </w:r>
@@ -5385,6 +5424,7 @@
       <w:r>
         <w:rPr>
           <w:rStyle w:val="VerbatimChar"/>
+          <w:sz w:val="20"/>
         </w:rPr>
         <w:t xml:space="preserve">  --tenant_name CURRENT_ACCOUNT \</w:t>
       </w:r>
@@ -5394,6 +5434,7 @@
       <w:r>
         <w:rPr>
           <w:rStyle w:val="VerbatimChar"/>
+          <w:sz w:val="20"/>
         </w:rPr>
         <w:t xml:space="preserve">  --rules ecc-aws-001 \</w:t>
       </w:r>
@@ -5403,6 +5444,7 @@
       <w:r>
         <w:rPr>
           <w:rStyle w:val="VerbatimChar"/>
+          <w:sz w:val="20"/>
         </w:rPr>
         <w:t xml:space="preserve">  --rules ecc-aws-002</w:t>
       </w:r>
@@ -5426,6 +5468,7 @@
       <w:r>
         <w:rPr>
           <w:rStyle w:val="VerbatimChar"/>
+          <w:sz w:val="20"/>
         </w:rPr>
         <w:t>syndicate re customer set_excluded_rules --rules ecc-aws-003</w:t>
       </w:r>
@@ -5549,6 +5592,7 @@
       <w:r>
         <w:rPr>
           <w:rStyle w:val="VerbatimChar"/>
+          <w:sz w:val="20"/>
         </w:rPr>
         <w:t>syndicate re report resource latest --tenant_name CURRENT_ACCOUNT --json &gt; data.json</w:t>
       </w:r>
@@ -5577,6 +5621,7 @@
       <w:r>
         <w:rPr>
           <w:rStyle w:val="VerbatimChar"/>
+          <w:sz w:val="20"/>
         </w:rPr>
         <w:t>syndicate re report resource latest --tenant_name CURRENT_ACCOUNT --format xlsx --json</w:t>
       </w:r>
@@ -5596,6 +5641,7 @@
       <w:r>
         <w:rPr>
           <w:rStyle w:val="VerbatimChar"/>
+          <w:sz w:val="20"/>
         </w:rPr>
         <w:t>syndicate re report resource latest \</w:t>
       </w:r>
@@ -5605,6 +5651,7 @@
       <w:r>
         <w:rPr>
           <w:rStyle w:val="VerbatimChar"/>
+          <w:sz w:val="20"/>
         </w:rPr>
         <w:t xml:space="preserve">  --tenant_name CURRENT_ACCOUNT \</w:t>
       </w:r>
@@ -5614,6 +5661,7 @@
       <w:r>
         <w:rPr>
           <w:rStyle w:val="VerbatimChar"/>
+          <w:sz w:val="20"/>
         </w:rPr>
         <w:t xml:space="preserve">  --format xlsx \</w:t>
       </w:r>
@@ -5623,6 +5671,7 @@
       <w:r>
         <w:rPr>
           <w:rStyle w:val="VerbatimChar"/>
+          <w:sz w:val="20"/>
         </w:rPr>
         <w:t xml:space="preserve">  --region eu-central-1 \</w:t>
       </w:r>
@@ -5632,6 +5681,7 @@
       <w:r>
         <w:rPr>
           <w:rStyle w:val="VerbatimChar"/>
+          <w:sz w:val="20"/>
         </w:rPr>
         <w:t xml:space="preserve">  --name my-lambda \</w:t>
       </w:r>
@@ -5641,6 +5691,7 @@
       <w:r>
         <w:rPr>
           <w:rStyle w:val="VerbatimChar"/>
+          <w:sz w:val="20"/>
         </w:rPr>
         <w:t xml:space="preserve">  --json</w:t>
       </w:r>
@@ -5675,6 +5726,7 @@
       <w:r>
         <w:rPr>
           <w:rStyle w:val="VerbatimChar"/>
+          <w:sz w:val="20"/>
         </w:rPr>
         <w:t>syndicate re report errors jobs --job_id d9db86d6-a8fb-4383-8204-14961a90b8d4 --error_type ACCESS</w:t>
       </w:r>
@@ -5776,7 +5828,7 @@
       <w:r>
         <w:t xml:space="preserve">EPAM Syndicate Rule Engine support team is available by </w:t>
       </w:r>
-      <w:hyperlink r:id="rId16">
+      <w:hyperlink r:id="rId18">
         <w:r>
           <w:rPr>
             <w:rStyle w:val="Hyperlink"/>
@@ -10950,6 +11002,7 @@
               <w:pStyle w:val="Compact"/>
             </w:pPr>
             <w:r>
+              <w:lastRenderedPageBreak/>
               <w:t>GET /tenants/{tenant_name}/active-licenses</w:t>
             </w:r>
           </w:p>
@@ -11009,11 +11062,7 @@
               <w:pStyle w:val="Compact"/>
             </w:pPr>
             <w:r>
-              <w:t xml:space="preserve">GET </w:t>
-            </w:r>
-            <w:r>
-              <w:lastRenderedPageBreak/>
-              <w:t>/tenants/{tenant_name}/excluded-rules</w:t>
+              <w:t>GET /tenants/{tenant_name}/excluded-rules</w:t>
             </w:r>
           </w:p>
         </w:tc>
@@ -11032,7 +11081,6 @@
               <w:pStyle w:val="Compact"/>
             </w:pPr>
             <w:r>
-              <w:lastRenderedPageBreak/>
               <w:t>tenant:get_excluded_rules</w:t>
             </w:r>
           </w:p>
@@ -11052,11 +11100,7 @@
               <w:pStyle w:val="Compact"/>
             </w:pPr>
             <w:r>
-              <w:t xml:space="preserve">Allows to get rules that are excluded for </w:t>
-            </w:r>
-            <w:r>
-              <w:lastRenderedPageBreak/>
-              <w:t>tenant</w:t>
+              <w:t>Allows to get rules that are excluded for tenant</w:t>
             </w:r>
           </w:p>
         </w:tc>
@@ -11077,7 +11121,6 @@
               <w:pStyle w:val="Compact"/>
             </w:pPr>
             <w:r>
-              <w:lastRenderedPageBreak/>
               <w:t>GET /tenants</w:t>
             </w:r>
           </w:p>
@@ -14836,6 +14879,7 @@
               <w:pStyle w:val="Compact"/>
             </w:pPr>
             <w:r>
+              <w:lastRenderedPageBreak/>
               <w:t>POST /reports/push/dojo</w:t>
             </w:r>
           </w:p>
@@ -14898,7 +14942,6 @@
         <w:pStyle w:val="BodyText"/>
       </w:pPr>
       <w:r>
-        <w:lastRenderedPageBreak/>
         <w:br w:type="page"/>
       </w:r>
     </w:p>
@@ -14938,14 +14981,10 @@
         <w:rPr>
           <w:b/>
           <w:bCs/>
-          <w:sz w:val="24"/>
         </w:rPr>
         <w:t>Open Source</w:t>
       </w:r>
       <w:r>
-        <w:rPr>
-          <w:sz w:val="24"/>
-        </w:rPr>
         <w:t xml:space="preserve"> – Allows deploying the service on your own and enable security compliance for free using the demo license that includes 60 rules (20 per AWS, Azure, GCP clouds each)</w:t>
       </w:r>
     </w:p>
@@ -14960,14 +14999,10 @@
         <w:rPr>
           <w:b/>
           <w:bCs/>
-          <w:sz w:val="24"/>
         </w:rPr>
         <w:t>Basic Security</w:t>
       </w:r>
       <w:r>
-        <w:rPr>
-          <w:sz w:val="24"/>
-        </w:rPr>
         <w:t xml:space="preserve"> – Best match for Startups who do not have a dedicated Security Expert. Receive regularly updated full set of rules, up to 3 Well-Architected and FinOps reviews monthly</w:t>
       </w:r>
     </w:p>
@@ -14982,14 +15017,10 @@
         <w:rPr>
           <w:b/>
           <w:bCs/>
-          <w:sz w:val="24"/>
         </w:rPr>
         <w:t>Standard Security</w:t>
       </w:r>
       <w:r>
-        <w:rPr>
-          <w:sz w:val="24"/>
-        </w:rPr>
         <w:t xml:space="preserve"> – Option to have a reliable security support of the software. Receive regularly updated full set of rules, up to 10 Well-Architected and FinOps reviews monthly</w:t>
       </w:r>
     </w:p>
@@ -15004,14 +15035,10 @@
         <w:rPr>
           <w:b/>
           <w:bCs/>
-          <w:sz w:val="24"/>
         </w:rPr>
         <w:t>Zero Tolerance Security</w:t>
       </w:r>
       <w:r>
-        <w:rPr>
-          <w:sz w:val="24"/>
-        </w:rPr>
         <w:t xml:space="preserve"> – Minimize possible losses related to data leaks and infrastructure backdoors of your critical software components. Receive regularly updated full set of rules, and unlimited Well-Architected and FinOps reviews</w:t>
       </w:r>
     </w:p>
@@ -16243,7 +16270,7 @@
       <w:r>
         <w:t xml:space="preserve"> *The price is given in USD, taxes not included, the list price, may be changed. You can check for the updates on the product </w:t>
       </w:r>
-      <w:hyperlink r:id="rId17">
+      <w:hyperlink r:id="rId19">
         <w:r>
           <w:rPr>
             <w:rStyle w:val="Hyperlink"/>
@@ -16331,7 +16358,7 @@
         </w:trPr>
         <w:tc>
           <w:tcPr>
-            <w:tcW w:w="2511" w:type="dxa"/>
+            <w:tcW w:w="3493" w:type="dxa"/>
             <w:tcBorders>
               <w:top w:val="single" w:sz="12" w:space="0" w:color="000000"/>
               <w:left w:val="single" w:sz="12" w:space="0" w:color="000000"/>
@@ -16354,7 +16381,7 @@
         </w:tc>
         <w:tc>
           <w:tcPr>
-            <w:tcW w:w="2897" w:type="dxa"/>
+            <w:tcW w:w="4030" w:type="dxa"/>
             <w:tcBorders>
               <w:top w:val="single" w:sz="12" w:space="0" w:color="000000"/>
               <w:left w:val="single" w:sz="12" w:space="0" w:color="000000"/>
@@ -16377,7 +16404,7 @@
         </w:tc>
         <w:tc>
           <w:tcPr>
-            <w:tcW w:w="2511" w:type="dxa"/>
+            <w:tcW w:w="3493" w:type="dxa"/>
             <w:tcBorders>
               <w:top w:val="single" w:sz="12" w:space="0" w:color="000000"/>
               <w:left w:val="single" w:sz="12" w:space="0" w:color="000000"/>
@@ -16402,7 +16429,7 @@
       <w:tr>
         <w:tc>
           <w:tcPr>
-            <w:tcW w:w="2511" w:type="dxa"/>
+            <w:tcW w:w="3493" w:type="dxa"/>
             <w:tcBorders>
               <w:top w:val="single" w:sz="12" w:space="0" w:color="000000"/>
               <w:left w:val="single" w:sz="12" w:space="0" w:color="000000"/>
@@ -16421,7 +16448,7 @@
         </w:tc>
         <w:tc>
           <w:tcPr>
-            <w:tcW w:w="2897" w:type="dxa"/>
+            <w:tcW w:w="4030" w:type="dxa"/>
             <w:tcBorders>
               <w:top w:val="single" w:sz="12" w:space="0" w:color="000000"/>
               <w:left w:val="single" w:sz="12" w:space="0" w:color="000000"/>
@@ -16440,7 +16467,7 @@
         </w:tc>
         <w:tc>
           <w:tcPr>
-            <w:tcW w:w="2511" w:type="dxa"/>
+            <w:tcW w:w="3493" w:type="dxa"/>
             <w:tcBorders>
               <w:top w:val="single" w:sz="12" w:space="0" w:color="000000"/>
               <w:left w:val="single" w:sz="12" w:space="0" w:color="000000"/>
@@ -16461,7 +16488,7 @@
       <w:tr>
         <w:tc>
           <w:tcPr>
-            <w:tcW w:w="2511" w:type="dxa"/>
+            <w:tcW w:w="3493" w:type="dxa"/>
             <w:tcBorders>
               <w:top w:val="single" w:sz="12" w:space="0" w:color="000000"/>
               <w:left w:val="single" w:sz="12" w:space="0" w:color="000000"/>
@@ -16480,7 +16507,7 @@
         </w:tc>
         <w:tc>
           <w:tcPr>
-            <w:tcW w:w="2897" w:type="dxa"/>
+            <w:tcW w:w="4030" w:type="dxa"/>
             <w:tcBorders>
               <w:top w:val="single" w:sz="12" w:space="0" w:color="000000"/>
               <w:left w:val="single" w:sz="12" w:space="0" w:color="000000"/>
@@ -16499,7 +16526,7 @@
         </w:tc>
         <w:tc>
           <w:tcPr>
-            <w:tcW w:w="2511" w:type="dxa"/>
+            <w:tcW w:w="3493" w:type="dxa"/>
             <w:tcBorders>
               <w:top w:val="single" w:sz="12" w:space="0" w:color="000000"/>
               <w:left w:val="single" w:sz="12" w:space="0" w:color="000000"/>
@@ -16520,7 +16547,7 @@
       <w:tr>
         <w:tc>
           <w:tcPr>
-            <w:tcW w:w="2511" w:type="dxa"/>
+            <w:tcW w:w="3493" w:type="dxa"/>
             <w:tcBorders>
               <w:top w:val="single" w:sz="12" w:space="0" w:color="000000"/>
               <w:left w:val="single" w:sz="12" w:space="0" w:color="000000"/>
@@ -16539,7 +16566,7 @@
         </w:tc>
         <w:tc>
           <w:tcPr>
-            <w:tcW w:w="2897" w:type="dxa"/>
+            <w:tcW w:w="4030" w:type="dxa"/>
             <w:tcBorders>
               <w:top w:val="single" w:sz="12" w:space="0" w:color="000000"/>
               <w:left w:val="single" w:sz="12" w:space="0" w:color="000000"/>
@@ -16558,7 +16585,7 @@
         </w:tc>
         <w:tc>
           <w:tcPr>
-            <w:tcW w:w="2511" w:type="dxa"/>
+            <w:tcW w:w="3493" w:type="dxa"/>
             <w:tcBorders>
               <w:top w:val="single" w:sz="12" w:space="0" w:color="000000"/>
               <w:left w:val="single" w:sz="12" w:space="0" w:color="000000"/>
@@ -16572,6 +16599,80 @@
             </w:pPr>
             <w:r>
               <w:t>Minor changes</w:t>
+            </w:r>
+          </w:p>
+        </w:tc>
+      </w:tr>
+      <w:tr>
+        <w:tc>
+          <w:tcPr>
+            <w:tcW w:w="3493" w:type="dxa"/>
+            <w:tcBorders>
+              <w:top w:val="single" w:sz="12" w:space="0" w:color="000000"/>
+              <w:left w:val="single" w:sz="12" w:space="0" w:color="000000"/>
+              <w:bottom w:val="single" w:sz="12" w:space="0" w:color="000000"/>
+              <w:right w:val="single" w:sz="12" w:space="0" w:color="000000"/>
+            </w:tcBorders>
+          </w:tcPr>
+          <w:p>
+            <w:pPr>
+              <w:pStyle w:val="Compact"/>
+              <w:rPr>
+                <w:lang w:val="uk-UA"/>
+              </w:rPr>
+            </w:pPr>
+            <w:r>
+              <w:rPr>
+                <w:lang w:val="uk-UA"/>
+              </w:rPr>
+              <w:t>2.0</w:t>
+            </w:r>
+          </w:p>
+        </w:tc>
+        <w:tc>
+          <w:tcPr>
+            <w:tcW w:w="4030" w:type="dxa"/>
+            <w:tcBorders>
+              <w:top w:val="single" w:sz="12" w:space="0" w:color="000000"/>
+              <w:left w:val="single" w:sz="12" w:space="0" w:color="000000"/>
+              <w:bottom w:val="single" w:sz="12" w:space="0" w:color="000000"/>
+              <w:right w:val="single" w:sz="12" w:space="0" w:color="000000"/>
+            </w:tcBorders>
+          </w:tcPr>
+          <w:p>
+            <w:pPr>
+              <w:pStyle w:val="Compact"/>
+              <w:rPr>
+                <w:lang w:val="uk-UA"/>
+              </w:rPr>
+            </w:pPr>
+            <w:r>
+              <w:t>January 202</w:t>
+            </w:r>
+            <w:r>
+              <w:rPr>
+                <w:lang w:val="uk-UA"/>
+              </w:rPr>
+              <w:t>6</w:t>
+            </w:r>
+          </w:p>
+        </w:tc>
+        <w:tc>
+          <w:tcPr>
+            <w:tcW w:w="3493" w:type="dxa"/>
+            <w:tcBorders>
+              <w:top w:val="single" w:sz="12" w:space="0" w:color="000000"/>
+              <w:left w:val="single" w:sz="12" w:space="0" w:color="000000"/>
+              <w:bottom w:val="single" w:sz="12" w:space="0" w:color="000000"/>
+              <w:right w:val="single" w:sz="12" w:space="0" w:color="000000"/>
+            </w:tcBorders>
+          </w:tcPr>
+          <w:p>
+            <w:pPr>
+              <w:pStyle w:val="Compact"/>
+            </w:pPr>
+            <w:r>
+              <w:t>Formatting improvements</w:t>
             </w:r>
           </w:p>
         </w:tc>
@@ -16593,15 +16694,116 @@
       <w:bookmarkEnd w:id="81"/>
     </w:p>
     <w:sectPr>
+      <w:headerReference w:type="default" r:id="rId20"/>
+      <w:footerReference w:type="default" r:id="rId21"/>
       <w:footnotePr>
         <w:numRestart w:val="eachSect"/>
       </w:footnotePr>
       <w:pgSz w:w="12240" w:h="15840"/>
       <w:pgMar w:top="720" w:right="720" w:bottom="720" w:left="720" w:header="708" w:footer="708" w:gutter="0"/>
       <w:cols w:space="720"/>
+      <w:titlePg/>
     </w:sectPr>
   </w:body>
 </w:document>
+</file>
+
+<file path=word/endnotes.xml><?xml version="1.0" encoding="utf-8"?>
+<w:endnotes xmlns:wpc="http://schemas.microsoft.com/office/word/2010/wordprocessingCanvas" xmlns:cx="http://schemas.microsoft.com/office/drawing/2014/chartex" xmlns:cx1="http://schemas.microsoft.com/office/drawing/2015/9/8/chartex" xmlns:cx2="http://schemas.microsoft.com/office/drawing/2015/10/21/chartex" xmlns:cx3="http://schemas.microsoft.com/office/drawing/2016/5/9/chartex" xmlns:cx4="http://schemas.microsoft.com/office/drawing/2016/5/10/chartex" xmlns:cx5="http://schemas.microsoft.com/office/drawing/2016/5/11/chartex" xmlns:cx6="http://schemas.microsoft.com/office/drawing/2016/5/12/chartex" xmlns:cx7="http://schemas.microsoft.com/office/drawing/2016/5/13/chartex" xmlns:cx8="http://schemas.microsoft.com/office/drawing/2016/5/14/chartex" xmlns:mc="http://schemas.openxmlformats.org/markup-compatibility/2006" xmlns:aink="http://schemas.microsoft.com/office/drawing/2016/ink" xmlns:am3d="http://schemas.microsoft.com/office/drawing/2017/model3d" xmlns:o="urn:schemas-microsoft-com:office:office" xmlns:oel="http://schemas.microsoft.com/office/2019/extlst" xmlns:r="http://schemas.openxmlformats.org/officeDocument/2006/relationships" xmlns:m="http://schemas.openxmlformats.org/officeDocument/2006/math" xmlns:v="urn:schemas-microsoft-com:vml" xmlns:wp14="http://schemas.microsoft.com/office/word/2010/wordprocessingDrawing" xmlns:wp="http://schemas.openxmlformats.org/drawingml/2006/wordprocessingDrawing" xmlns:w10="urn:schemas-microsoft-com:office:word" xmlns:w="http://schemas.openxmlformats.org/wordprocessingml/2006/main" xmlns:w14="http://schemas.microsoft.com/office/word/2010/wordml" xmlns:w15="http://schemas.microsoft.com/office/word/2012/wordml" xmlns:w16cex="http://schemas.microsoft.com/office/word/2018/wordml/cex" xmlns:w16cid="http://schemas.microsoft.com/office/word/2016/wordml/cid" xmlns:w16="http://schemas.microsoft.com/office/word/2018/wordml" xmlns:w16du="http://schemas.microsoft.com/office/word/2023/wordml/word16du" xmlns:w16sdtdh="http://schemas.microsoft.com/office/word/2020/wordml/sdtdatahash" xmlns:w16sdtfl="http://schemas.microsoft.com/office/word/2024/wordml/sdtformatlock" xmlns:w16se="http://schemas.microsoft.com/office/word/2015/wordml/symex" xmlns:wpg="http://schemas.microsoft.com/office/word/2010/wordprocessingGroup" xmlns:wpi="http://schemas.microsoft.com/office/word/2010/wordprocessingInk" xmlns:wne="http://schemas.microsoft.com/office/word/2006/wordml" xmlns:wps="http://schemas.microsoft.com/office/word/2010/wordprocessingShape" mc:Ignorable="w14 w15 w16se w16cid w16 w16cex w16sdtdh w16sdtfl w16du wp14">
+  <w:endnote w:type="separator" w:id="-1">
+    <w:p>
+      <w:pPr>
+        <w:spacing w:after="0"/>
+      </w:pPr>
+      <w:r>
+        <w:separator/>
+      </w:r>
+    </w:p>
+  </w:endnote>
+  <w:endnote w:type="continuationSeparator" w:id="0">
+    <w:p>
+      <w:pPr>
+        <w:spacing w:after="0"/>
+      </w:pPr>
+      <w:r>
+        <w:continuationSeparator/>
+      </w:r>
+    </w:p>
+  </w:endnote>
+</w:endnotes>
+</file>
+
+<file path=word/footer1.xml><?xml version="1.0" encoding="utf-8"?>
+<w:ftr xmlns:wpc="http://schemas.microsoft.com/office/word/2010/wordprocessingCanvas" xmlns:cx="http://schemas.microsoft.com/office/drawing/2014/chartex" xmlns:cx1="http://schemas.microsoft.com/office/drawing/2015/9/8/chartex" xmlns:cx2="http://schemas.microsoft.com/office/drawing/2015/10/21/chartex" xmlns:cx3="http://schemas.microsoft.com/office/drawing/2016/5/9/chartex" xmlns:cx4="http://schemas.microsoft.com/office/drawing/2016/5/10/chartex" xmlns:cx5="http://schemas.microsoft.com/office/drawing/2016/5/11/chartex" xmlns:cx6="http://schemas.microsoft.com/office/drawing/2016/5/12/chartex" xmlns:cx7="http://schemas.microsoft.com/office/drawing/2016/5/13/chartex" xmlns:cx8="http://schemas.microsoft.com/office/drawing/2016/5/14/chartex" xmlns:mc="http://schemas.openxmlformats.org/markup-compatibility/2006" xmlns:aink="http://schemas.microsoft.com/office/drawing/2016/ink" xmlns:am3d="http://schemas.microsoft.com/office/drawing/2017/model3d" xmlns:o="urn:schemas-microsoft-com:office:office" xmlns:oel="http://schemas.microsoft.com/office/2019/extlst" xmlns:r="http://schemas.openxmlformats.org/officeDocument/2006/relationships" xmlns:m="http://schemas.openxmlformats.org/officeDocument/2006/math" xmlns:v="urn:schemas-microsoft-com:vml" xmlns:wp14="http://schemas.microsoft.com/office/word/2010/wordprocessingDrawing" xmlns:wp="http://schemas.openxmlformats.org/drawingml/2006/wordprocessingDrawing" xmlns:w10="urn:schemas-microsoft-com:office:word" xmlns:w="http://schemas.openxmlformats.org/wordprocessingml/2006/main" xmlns:w14="http://schemas.microsoft.com/office/word/2010/wordml" xmlns:w15="http://schemas.microsoft.com/office/word/2012/wordml" xmlns:w16cex="http://schemas.microsoft.com/office/word/2018/wordml/cex" xmlns:w16cid="http://schemas.microsoft.com/office/word/2016/wordml/cid" xmlns:w16="http://schemas.microsoft.com/office/word/2018/wordml" xmlns:w16du="http://schemas.microsoft.com/office/word/2023/wordml/word16du" xmlns:w16sdtdh="http://schemas.microsoft.com/office/word/2020/wordml/sdtdatahash" xmlns:w16sdtfl="http://schemas.microsoft.com/office/word/2024/wordml/sdtformatlock" xmlns:w16se="http://schemas.microsoft.com/office/word/2015/wordml/symex" xmlns:wpg="http://schemas.microsoft.com/office/word/2010/wordprocessingGroup" xmlns:wpi="http://schemas.microsoft.com/office/word/2010/wordprocessingInk" xmlns:wne="http://schemas.microsoft.com/office/word/2006/wordml" xmlns:wps="http://schemas.microsoft.com/office/word/2010/wordprocessingShape" mc:Ignorable="w14 w15 w16se w16cid w16 w16cex w16sdtdh w16sdtfl w16du wp14">
+  <w:p>
+    <w:pPr>
+      <w:jc w:val="right"/>
+    </w:pPr>
+    <w:r>
+      <w:fldChar w:fldCharType="begin"/>
+    </w:r>
+    <w:r>
+      <w:instrText>PAGE</w:instrText>
+    </w:r>
+    <w:r>
+      <w:fldChar w:fldCharType="separate"/>
+    </w:r>
+    <w:r>
+      <w:rPr>
+        <w:noProof/>
+      </w:rPr>
+      <w:t>2</w:t>
+    </w:r>
+    <w:r>
+      <w:fldChar w:fldCharType="end"/>
+    </w:r>
+  </w:p>
+</w:ftr>
+</file>
+
+<file path=word/footnotes.xml><?xml version="1.0" encoding="utf-8"?>
+<w:footnotes xmlns:wpc="http://schemas.microsoft.com/office/word/2010/wordprocessingCanvas" xmlns:cx="http://schemas.microsoft.com/office/drawing/2014/chartex" xmlns:cx1="http://schemas.microsoft.com/office/drawing/2015/9/8/chartex" xmlns:cx2="http://schemas.microsoft.com/office/drawing/2015/10/21/chartex" xmlns:cx3="http://schemas.microsoft.com/office/drawing/2016/5/9/chartex" xmlns:cx4="http://schemas.microsoft.com/office/drawing/2016/5/10/chartex" xmlns:cx5="http://schemas.microsoft.com/office/drawing/2016/5/11/chartex" xmlns:cx6="http://schemas.microsoft.com/office/drawing/2016/5/12/chartex" xmlns:cx7="http://schemas.microsoft.com/office/drawing/2016/5/13/chartex" xmlns:cx8="http://schemas.microsoft.com/office/drawing/2016/5/14/chartex" xmlns:mc="http://schemas.openxmlformats.org/markup-compatibility/2006" xmlns:aink="http://schemas.microsoft.com/office/drawing/2016/ink" xmlns:am3d="http://schemas.microsoft.com/office/drawing/2017/model3d" xmlns:o="urn:schemas-microsoft-com:office:office" xmlns:oel="http://schemas.microsoft.com/office/2019/extlst" xmlns:r="http://schemas.openxmlformats.org/officeDocument/2006/relationships" xmlns:m="http://schemas.openxmlformats.org/officeDocument/2006/math" xmlns:v="urn:schemas-microsoft-com:vml" xmlns:wp14="http://schemas.microsoft.com/office/word/2010/wordprocessingDrawing" xmlns:wp="http://schemas.openxmlformats.org/drawingml/2006/wordprocessingDrawing" xmlns:w10="urn:schemas-microsoft-com:office:word" xmlns:w="http://schemas.openxmlformats.org/wordprocessingml/2006/main" xmlns:w14="http://schemas.microsoft.com/office/word/2010/wordml" xmlns:w15="http://schemas.microsoft.com/office/word/2012/wordml" xmlns:w16cex="http://schemas.microsoft.com/office/word/2018/wordml/cex" xmlns:w16cid="http://schemas.microsoft.com/office/word/2016/wordml/cid" xmlns:w16="http://schemas.microsoft.com/office/word/2018/wordml" xmlns:w16du="http://schemas.microsoft.com/office/word/2023/wordml/word16du" xmlns:w16sdtdh="http://schemas.microsoft.com/office/word/2020/wordml/sdtdatahash" xmlns:w16sdtfl="http://schemas.microsoft.com/office/word/2024/wordml/sdtformatlock" xmlns:w16se="http://schemas.microsoft.com/office/word/2015/wordml/symex" xmlns:wpg="http://schemas.microsoft.com/office/word/2010/wordprocessingGroup" xmlns:wpi="http://schemas.microsoft.com/office/word/2010/wordprocessingInk" xmlns:wne="http://schemas.microsoft.com/office/word/2006/wordml" xmlns:wps="http://schemas.microsoft.com/office/word/2010/wordprocessingShape" mc:Ignorable="w14 w15 w16se w16cid w16 w16cex w16sdtdh w16sdtfl w16du wp14">
+  <w:footnote w:type="separator" w:id="-1">
+    <w:p>
+      <w:pPr>
+        <w:spacing w:after="0"/>
+      </w:pPr>
+      <w:r>
+        <w:separator/>
+      </w:r>
+    </w:p>
+  </w:footnote>
+  <w:footnote w:type="continuationSeparator" w:id="0">
+    <w:p>
+      <w:pPr>
+        <w:spacing w:after="0"/>
+      </w:pPr>
+      <w:r>
+        <w:continuationSeparator/>
+      </w:r>
+    </w:p>
+  </w:footnote>
+</w:footnotes>
+</file>
+
+<file path=word/header1.xml><?xml version="1.0" encoding="utf-8"?>
+<w:hdr xmlns:wpc="http://schemas.microsoft.com/office/word/2010/wordprocessingCanvas" xmlns:cx="http://schemas.microsoft.com/office/drawing/2014/chartex" xmlns:cx1="http://schemas.microsoft.com/office/drawing/2015/9/8/chartex" xmlns:cx2="http://schemas.microsoft.com/office/drawing/2015/10/21/chartex" xmlns:cx3="http://schemas.microsoft.com/office/drawing/2016/5/9/chartex" xmlns:cx4="http://schemas.microsoft.com/office/drawing/2016/5/10/chartex" xmlns:cx5="http://schemas.microsoft.com/office/drawing/2016/5/11/chartex" xmlns:cx6="http://schemas.microsoft.com/office/drawing/2016/5/12/chartex" xmlns:cx7="http://schemas.microsoft.com/office/drawing/2016/5/13/chartex" xmlns:cx8="http://schemas.microsoft.com/office/drawing/2016/5/14/chartex" xmlns:mc="http://schemas.openxmlformats.org/markup-compatibility/2006" xmlns:aink="http://schemas.microsoft.com/office/drawing/2016/ink" xmlns:am3d="http://schemas.microsoft.com/office/drawing/2017/model3d" xmlns:o="urn:schemas-microsoft-com:office:office" xmlns:oel="http://schemas.microsoft.com/office/2019/extlst" xmlns:r="http://schemas.openxmlformats.org/officeDocument/2006/relationships" xmlns:m="http://schemas.openxmlformats.org/officeDocument/2006/math" xmlns:v="urn:schemas-microsoft-com:vml" xmlns:wp14="http://schemas.microsoft.com/office/word/2010/wordprocessingDrawing" xmlns:wp="http://schemas.openxmlformats.org/drawingml/2006/wordprocessingDrawing" xmlns:w10="urn:schemas-microsoft-com:office:word" xmlns:w="http://schemas.openxmlformats.org/wordprocessingml/2006/main" xmlns:w14="http://schemas.microsoft.com/office/word/2010/wordml" xmlns:w15="http://schemas.microsoft.com/office/word/2012/wordml" xmlns:w16cex="http://schemas.microsoft.com/office/word/2018/wordml/cex" xmlns:w16cid="http://schemas.microsoft.com/office/word/2016/wordml/cid" xmlns:w16="http://schemas.microsoft.com/office/word/2018/wordml" xmlns:w16du="http://schemas.microsoft.com/office/word/2023/wordml/word16du" xmlns:w16sdtdh="http://schemas.microsoft.com/office/word/2020/wordml/sdtdatahash" xmlns:w16sdtfl="http://schemas.microsoft.com/office/word/2024/wordml/sdtformatlock" xmlns:w16se="http://schemas.microsoft.com/office/word/2015/wordml/symex" xmlns:wpg="http://schemas.microsoft.com/office/word/2010/wordprocessingGroup" xmlns:wpi="http://schemas.microsoft.com/office/word/2010/wordprocessingInk" xmlns:wne="http://schemas.microsoft.com/office/word/2006/wordml" xmlns:wps="http://schemas.microsoft.com/office/word/2010/wordprocessingShape" mc:Ignorable="w14 w15 w16se w16cid w16 w16cex w16sdtdh w16sdtfl w16du wp14">
+  <w:p>
+    <w:pPr>
+      <w:pBdr>
+        <w:bottom w:val="single" w:sz="4" w:space="1" w:color="CCCCCC"/>
+      </w:pBdr>
+      <w:jc w:val="center"/>
+    </w:pPr>
+    <w:r>
+      <w:rPr>
+        <w:i/>
+        <w:color w:val="808080"/>
+      </w:rPr>
+      <w:t>Syndicate Rule Engine – User Guide</w:t>
+    </w:r>
+  </w:p>
+</w:hdr>
 </file>
 
 <file path=word/numbering.xml><?xml version="1.0" encoding="utf-8"?>
@@ -16609,7 +16811,7 @@
   <w:abstractNum w:abstractNumId="0" w15:restartNumberingAfterBreak="0">
     <w:nsid w:val="0000A990"/>
     <w:multiLevelType w:val="multilevel"/>
-    <w:tmpl w:val="5D4A777C"/>
+    <w:tmpl w:val="2D36C322"/>
     <w:lvl w:ilvl="0">
       <w:numFmt w:val="bullet"/>
       <w:lvlText w:val=" "/>
@@ -16686,7 +16888,7 @@
   <w:abstractNum w:abstractNumId="1" w15:restartNumberingAfterBreak="0">
     <w:nsid w:val="0000A991"/>
     <w:multiLevelType w:val="multilevel"/>
-    <w:tmpl w:val="914EE828"/>
+    <w:tmpl w:val="F46A33DE"/>
     <w:lvl w:ilvl="0">
       <w:numFmt w:val="bullet"/>
       <w:lvlText w:val=""/>
@@ -16790,7 +16992,7 @@
   <w:abstractNum w:abstractNumId="2" w15:restartNumberingAfterBreak="0">
     <w:nsid w:val="00A99411"/>
     <w:multiLevelType w:val="multilevel"/>
-    <w:tmpl w:val="320C5A3A"/>
+    <w:tmpl w:val="8F80CB84"/>
     <w:lvl w:ilvl="0">
       <w:start w:val="1"/>
       <w:numFmt w:val="decimal"/>
@@ -16873,10 +17075,10 @@
       </w:pPr>
     </w:lvl>
   </w:abstractNum>
-  <w:num w:numId="1" w16cid:durableId="247813062">
+  <w:num w:numId="1" w16cid:durableId="1311666372">
     <w:abstractNumId w:val="0"/>
   </w:num>
-  <w:num w:numId="2" w16cid:durableId="67650606">
+  <w:num w:numId="2" w16cid:durableId="2071153909">
     <w:abstractNumId w:val="2"/>
     <w:lvlOverride w:ilvl="0">
       <w:startOverride w:val="1"/>
@@ -16906,88 +17108,88 @@
       <w:startOverride w:val="1"/>
     </w:lvlOverride>
   </w:num>
-  <w:num w:numId="3" w16cid:durableId="604113726">
+  <w:num w:numId="3" w16cid:durableId="1564834727">
     <w:abstractNumId w:val="1"/>
   </w:num>
-  <w:num w:numId="4" w16cid:durableId="1395589151">
+  <w:num w:numId="4" w16cid:durableId="867959399">
     <w:abstractNumId w:val="1"/>
   </w:num>
-  <w:num w:numId="5" w16cid:durableId="399913269">
+  <w:num w:numId="5" w16cid:durableId="438839052">
     <w:abstractNumId w:val="1"/>
   </w:num>
-  <w:num w:numId="6" w16cid:durableId="416171576">
+  <w:num w:numId="6" w16cid:durableId="1221482272">
     <w:abstractNumId w:val="1"/>
   </w:num>
-  <w:num w:numId="7" w16cid:durableId="1286429258">
+  <w:num w:numId="7" w16cid:durableId="1614172871">
     <w:abstractNumId w:val="1"/>
   </w:num>
-  <w:num w:numId="8" w16cid:durableId="1502623616">
+  <w:num w:numId="8" w16cid:durableId="2137943150">
     <w:abstractNumId w:val="1"/>
   </w:num>
-  <w:num w:numId="9" w16cid:durableId="1736271058">
+  <w:num w:numId="9" w16cid:durableId="1649096017">
     <w:abstractNumId w:val="1"/>
   </w:num>
-  <w:num w:numId="10" w16cid:durableId="1613633873">
+  <w:num w:numId="10" w16cid:durableId="1897473396">
     <w:abstractNumId w:val="1"/>
   </w:num>
-  <w:num w:numId="11" w16cid:durableId="293798626">
+  <w:num w:numId="11" w16cid:durableId="1476990353">
     <w:abstractNumId w:val="1"/>
   </w:num>
-  <w:num w:numId="12" w16cid:durableId="813908970">
+  <w:num w:numId="12" w16cid:durableId="1949577080">
     <w:abstractNumId w:val="1"/>
   </w:num>
-  <w:num w:numId="13" w16cid:durableId="92750955">
+  <w:num w:numId="13" w16cid:durableId="1692607251">
     <w:abstractNumId w:val="1"/>
   </w:num>
-  <w:num w:numId="14" w16cid:durableId="609943685">
+  <w:num w:numId="14" w16cid:durableId="283197621">
     <w:abstractNumId w:val="1"/>
   </w:num>
-  <w:num w:numId="15" w16cid:durableId="569727513">
+  <w:num w:numId="15" w16cid:durableId="984507931">
     <w:abstractNumId w:val="1"/>
   </w:num>
-  <w:num w:numId="16" w16cid:durableId="1145850001">
+  <w:num w:numId="16" w16cid:durableId="1522284944">
     <w:abstractNumId w:val="1"/>
   </w:num>
-  <w:num w:numId="17" w16cid:durableId="1832452391">
+  <w:num w:numId="17" w16cid:durableId="1293516406">
     <w:abstractNumId w:val="1"/>
   </w:num>
-  <w:num w:numId="18" w16cid:durableId="184680893">
+  <w:num w:numId="18" w16cid:durableId="430702895">
     <w:abstractNumId w:val="1"/>
   </w:num>
-  <w:num w:numId="19" w16cid:durableId="1348479557">
+  <w:num w:numId="19" w16cid:durableId="120543365">
     <w:abstractNumId w:val="1"/>
   </w:num>
-  <w:num w:numId="20" w16cid:durableId="1860005022">
+  <w:num w:numId="20" w16cid:durableId="1150632442">
     <w:abstractNumId w:val="1"/>
   </w:num>
-  <w:num w:numId="21" w16cid:durableId="2042439153">
+  <w:num w:numId="21" w16cid:durableId="1259604766">
     <w:abstractNumId w:val="1"/>
   </w:num>
-  <w:num w:numId="22" w16cid:durableId="1660422601">
+  <w:num w:numId="22" w16cid:durableId="2063822984">
     <w:abstractNumId w:val="1"/>
   </w:num>
-  <w:num w:numId="23" w16cid:durableId="844980557">
+  <w:num w:numId="23" w16cid:durableId="853148677">
     <w:abstractNumId w:val="1"/>
   </w:num>
-  <w:num w:numId="24" w16cid:durableId="954872265">
+  <w:num w:numId="24" w16cid:durableId="2023430084">
     <w:abstractNumId w:val="1"/>
   </w:num>
-  <w:num w:numId="25" w16cid:durableId="950697904">
+  <w:num w:numId="25" w16cid:durableId="237910240">
     <w:abstractNumId w:val="1"/>
   </w:num>
-  <w:num w:numId="26" w16cid:durableId="660741603">
+  <w:num w:numId="26" w16cid:durableId="769661580">
     <w:abstractNumId w:val="1"/>
   </w:num>
-  <w:num w:numId="27" w16cid:durableId="1244608589">
+  <w:num w:numId="27" w16cid:durableId="758987426">
     <w:abstractNumId w:val="1"/>
   </w:num>
-  <w:num w:numId="28" w16cid:durableId="1214271870">
+  <w:num w:numId="28" w16cid:durableId="1820612278">
     <w:abstractNumId w:val="1"/>
   </w:num>
-  <w:num w:numId="29" w16cid:durableId="2141144972">
+  <w:num w:numId="29" w16cid:durableId="2142769280">
     <w:abstractNumId w:val="1"/>
   </w:num>
-  <w:num w:numId="30" w16cid:durableId="859048795">
+  <w:num w:numId="30" w16cid:durableId="1719236600">
     <w:abstractNumId w:val="1"/>
   </w:num>
 </w:numbering>
@@ -17492,6 +17694,7 @@
   <w:style w:type="paragraph" w:styleId="BodyText">
     <w:name w:val="Body Text"/>
     <w:basedOn w:val="Normal"/>
+    <w:link w:val="BodyTextChar"/>
     <w:qFormat/>
     <w:pPr>
       <w:spacing w:before="180" w:after="180"/>
@@ -18220,7 +18423,18 @@
     <w:rPr>
       <w:rFonts w:ascii="Consolas" w:hAnsi="Consolas"/>
       <w:color w:val="000000"/>
-      <w:sz w:val="22"/>
+      <w:sz w:val="20"/>
+    </w:rPr>
+  </w:style>
+  <w:style w:type="character" w:customStyle="1" w:styleId="BodyTextChar">
+    <w:name w:val="Body Text Char"/>
+    <w:basedOn w:val="DefaultParagraphFont"/>
+    <w:link w:val="BodyText"/>
+    <w:rsid w:val="00507011"/>
+    <w:rPr>
+      <w:rFonts w:ascii="Arial" w:hAnsi="Arial"/>
+      <w:color w:val="000000"/>
+      <w:sz w:val="20"/>
     </w:rPr>
   </w:style>
 </w:styles>

</xml_diff>

<commit_message>
SRE user guide and command reference guide regenerated with the new generator/convertor (#163)
SRE user guide and command reference guide regenerated with the new generator/convertor
</commit_message>
<xml_diff>
--- a/docs/sre_user_guide.docx
+++ b/docs/sre_user_guide.docx
@@ -20,20 +20,6 @@
       <w:pPr>
         <w:jc w:val="center"/>
       </w:pPr>
-      <w:r>
-        <w:rPr>
-          <w:b/>
-          <w:sz w:val="56"/>
-        </w:rPr>
-        <w:t>&gt;</w:t>
-      </w:r>
-      <w:r>
-        <w:rPr>
-          <w:b/>
-          <w:sz w:val="56"/>
-        </w:rPr>
-        <w:t xml:space="preserve"> </w:t>
-      </w:r>
       <w:r>
         <w:rPr>
           <w:b/>
@@ -73,30 +59,21 @@
           <w:b/>
           <w:sz w:val="28"/>
         </w:rPr>
-        <w:t>SRE</w:t>
-      </w:r>
-      <w:r>
-        <w:rPr>
-          <w:b/>
-          <w:sz w:val="28"/>
-        </w:rPr>
-        <w:t>UG-01</w:t>
+        <w:t>SREUG-02</w:t>
       </w:r>
     </w:p>
     <w:p>
       <w:pPr>
         <w:jc w:val="right"/>
-        <w:rPr>
-          <w:lang w:val="uk-UA"/>
-        </w:rPr>
       </w:pPr>
       <w:r>
         <w:rPr>
           <w:sz w:val="24"/>
         </w:rPr>
-        <w:t>November 2025</w:t>
-      </w:r>
-    </w:p>
+        <w:t>January 2026</w:t>
+      </w:r>
+    </w:p>
+    <w:p/>
     <w:p>
       <w:pPr>
         <w:jc w:val="right"/>
@@ -105,20 +82,7 @@
         <w:rPr>
           <w:sz w:val="24"/>
         </w:rPr>
-        <w:t>Version 1</w:t>
-      </w:r>
-      <w:r>
-        <w:rPr>
-          <w:sz w:val="24"/>
-          <w:lang w:val="uk-UA"/>
-        </w:rPr>
-        <w:t>.</w:t>
-      </w:r>
-      <w:r>
-        <w:rPr>
-          <w:sz w:val="24"/>
-        </w:rPr>
-        <w:t>2</w:t>
+        <w:t>Version 2.0</w:t>
       </w:r>
       <w:r>
         <w:br w:type="page"/>
@@ -998,7 +962,7 @@
       <w:r>
         <w:t xml:space="preserve">Per request on </w:t>
       </w:r>
-      <w:hyperlink r:id="rId5">
+      <w:hyperlink r:id="rId7">
         <w:r>
           <w:rPr>
             <w:rStyle w:val="Hyperlink"/>
@@ -1018,7 +982,7 @@
       <w:r>
         <w:t xml:space="preserve">As an offering on </w:t>
       </w:r>
-      <w:hyperlink r:id="rId6">
+      <w:hyperlink r:id="rId8">
         <w:r>
           <w:rPr>
             <w:rStyle w:val="Hyperlink"/>
@@ -1222,7 +1186,7 @@
       <w:r>
         <w:t xml:space="preserve"> </w:t>
       </w:r>
-      <w:hyperlink r:id="rId7">
+      <w:hyperlink r:id="rId9">
         <w:r>
           <w:rPr>
             <w:rStyle w:val="Hyperlink"/>
@@ -1249,7 +1213,7 @@
       <w:r>
         <w:t xml:space="preserve"> </w:t>
       </w:r>
-      <w:hyperlink r:id="rId8">
+      <w:hyperlink r:id="rId10">
         <w:r>
           <w:rPr>
             <w:rStyle w:val="Hyperlink"/>
@@ -1276,7 +1240,7 @@
       <w:r>
         <w:t xml:space="preserve"> </w:t>
       </w:r>
-      <w:hyperlink r:id="rId9">
+      <w:hyperlink r:id="rId11">
         <w:r>
           <w:rPr>
             <w:rStyle w:val="Hyperlink"/>
@@ -1336,12 +1300,14 @@
         <w:pStyle w:val="ImageCaption"/>
         <w:jc w:val="center"/>
       </w:pPr>
+      <w:bookmarkStart w:id="13" w:name="containers-diagram-using-ami-on-ec2"/>
+      <w:bookmarkEnd w:id="12"/>
       <w:r>
         <w:rPr>
           <w:noProof/>
         </w:rPr>
         <w:drawing>
-          <wp:inline distT="0" distB="0" distL="0" distR="0" wp14:anchorId="5B3406BD" wp14:editId="7C02B990">
+          <wp:inline distT="0" distB="0" distL="0" distR="0" wp14:anchorId="64B26C72" wp14:editId="2BF750F2">
             <wp:extent cx="6858000" cy="4393565"/>
             <wp:effectExtent l="0" t="0" r="0" b="0"/>
             <wp:docPr id="2063297437" name="Picture 1" descr="A diagram of a computer system&#10;&#10;AI-generated content may be incorrect."/>
@@ -1356,7 +1322,7 @@
                     <pic:cNvPicPr/>
                   </pic:nvPicPr>
                   <pic:blipFill>
-                    <a:blip r:embed="rId10"/>
+                    <a:blip r:embed="rId12"/>
                     <a:stretch>
                       <a:fillRect/>
                     </a:stretch>
@@ -1396,37 +1362,15 @@
     </w:p>
     <w:p>
       <w:pPr>
-        <w:rPr>
-          <w:i/>
-          <w:iCs/>
-        </w:rPr>
-      </w:pPr>
-      <w:r>
-        <w:rPr>
-          <w:i/>
-          <w:iCs/>
-        </w:rPr>
-        <w:br w:type="page"/>
-      </w:r>
-    </w:p>
-    <w:p>
-      <w:pPr>
-        <w:pStyle w:val="BodyText"/>
-        <w:jc w:val="center"/>
-      </w:pPr>
-    </w:p>
-    <w:p>
-      <w:pPr>
         <w:pStyle w:val="Heading3"/>
       </w:pPr>
-      <w:bookmarkStart w:id="13" w:name="containers-diagram-using-ami-on-ec2"/>
-      <w:bookmarkEnd w:id="12"/>
       <w:r>
         <w:rPr>
           <w:b/>
           <w:color w:val="2CC4C9"/>
           <w:sz w:val="24"/>
         </w:rPr>
+        <w:lastRenderedPageBreak/>
         <w:t>Containers Diagram using AMI on EC2</w:t>
       </w:r>
     </w:p>
@@ -1443,7 +1387,7 @@
           <w:noProof/>
         </w:rPr>
         <w:drawing>
-          <wp:inline distT="0" distB="0" distL="0" distR="0" wp14:anchorId="163A25E3" wp14:editId="673484DB">
+          <wp:inline distT="0" distB="0" distL="0" distR="0" wp14:anchorId="5025C19E" wp14:editId="5381A18A">
             <wp:extent cx="6858000" cy="3136265"/>
             <wp:effectExtent l="0" t="0" r="0" b="0"/>
             <wp:docPr id="1274961698" name="Picture 1" descr="A diagram of a computer&#10;&#10;AI-generated content may be incorrect."/>
@@ -1458,7 +1402,7 @@
                     <pic:cNvPicPr/>
                   </pic:nvPicPr>
                   <pic:blipFill>
-                    <a:blip r:embed="rId11"/>
+                    <a:blip r:embed="rId13"/>
                     <a:stretch>
                       <a:fillRect/>
                     </a:stretch>
@@ -1495,6 +1439,9 @@
     <w:p>
       <w:pPr>
         <w:pStyle w:val="BodyText"/>
+        <w:rPr>
+          <w:lang w:val="uk-UA"/>
+        </w:rPr>
       </w:pPr>
       <w:r>
         <w:br w:type="page"/>
@@ -2020,6 +1967,7 @@
       <w:r>
         <w:rPr>
           <w:rStyle w:val="VerbatimChar"/>
+          <w:sz w:val="20"/>
         </w:rPr>
         <w:t>sre-init --user "username" --public-ssh-key "ssh-..." --re-username job_submitter --re-password $SECRET_PASSWORD</w:t>
       </w:r>
@@ -2140,6 +2088,7 @@
       <w:r>
         <w:rPr>
           <w:rStyle w:val="VerbatimChar"/>
+          <w:sz w:val="20"/>
         </w:rPr>
         <w:t>syndicate re policy add --name run_scan_for_all_tenants --permission "job:post_for_tenant" --effect allow --description "Allows to submit jobs for all tenants"</w:t>
       </w:r>
@@ -2189,6 +2138,7 @@
       <w:r>
         <w:rPr>
           <w:rStyle w:val="VerbatimChar"/>
+          <w:sz w:val="20"/>
         </w:rPr>
         <w:t>syndicate re role add --name run_scans_role --policies run_scan_for_all_tenants --description "Allows only to submit jobs"</w:t>
       </w:r>
@@ -2212,7 +2162,9 @@
       <w:r>
         <w:rPr>
           <w:rStyle w:val="VerbatimChar"/>
-        </w:rPr>
+          <w:sz w:val="20"/>
+        </w:rPr>
+        <w:lastRenderedPageBreak/>
         <w:t>syndicate re users create --username job_submitter --password $SECRET_PASSWORD --role_name run_scans_role</w:t>
       </w:r>
     </w:p>
@@ -2225,7 +2177,6 @@
           <w:b/>
           <w:bCs/>
         </w:rPr>
-        <w:lastRenderedPageBreak/>
         <w:t>4. Log in as the newly created user</w:t>
       </w:r>
       <w:r>
@@ -2239,6 +2190,7 @@
       <w:r>
         <w:rPr>
           <w:rStyle w:val="VerbatimChar"/>
+          <w:sz w:val="20"/>
         </w:rPr>
         <w:t>syndicate re login --username job_submitter --password $SECRET_PASSWORD</w:t>
       </w:r>
@@ -2248,6 +2200,7 @@
       <w:r>
         <w:rPr>
           <w:rStyle w:val="VerbatimChar"/>
+          <w:sz w:val="20"/>
         </w:rPr>
         <w:t>syndicate re job describe</w:t>
       </w:r>
@@ -2289,6 +2242,7 @@
       <w:r>
         <w:rPr>
           <w:rStyle w:val="VerbatimChar"/>
+          <w:sz w:val="20"/>
         </w:rPr>
         <w:t>syndicate re role update --name run_scans_role --attach_policy admin_policy --detach_policy run_scan_for_all_tenants</w:t>
       </w:r>
@@ -2375,6 +2329,7 @@
       <w:r>
         <w:rPr>
           <w:rStyle w:val="VerbatimChar"/>
+          <w:sz w:val="20"/>
         </w:rPr>
         <w:t>syndicate admin tenant create \</w:t>
       </w:r>
@@ -2384,6 +2339,7 @@
       <w:r>
         <w:rPr>
           <w:rStyle w:val="VerbatimChar"/>
+          <w:sz w:val="20"/>
         </w:rPr>
         <w:t xml:space="preserve">  --name "MY_OTHER_ACCOUNT" \</w:t>
       </w:r>
@@ -2393,6 +2349,7 @@
       <w:r>
         <w:rPr>
           <w:rStyle w:val="VerbatimChar"/>
+          <w:sz w:val="20"/>
         </w:rPr>
         <w:t xml:space="preserve">  --display_name "Dev account" \</w:t>
       </w:r>
@@ -2402,6 +2359,7 @@
       <w:r>
         <w:rPr>
           <w:rStyle w:val="VerbatimChar"/>
+          <w:sz w:val="20"/>
         </w:rPr>
         <w:t xml:space="preserve">  --cloud AWS \</w:t>
       </w:r>
@@ -2411,6 +2369,7 @@
       <w:r>
         <w:rPr>
           <w:rStyle w:val="VerbatimChar"/>
+          <w:sz w:val="20"/>
         </w:rPr>
         <w:t xml:space="preserve">  --account_id 111111111111 \</w:t>
       </w:r>
@@ -2420,6 +2379,7 @@
       <w:r>
         <w:rPr>
           <w:rStyle w:val="VerbatimChar"/>
+          <w:sz w:val="20"/>
         </w:rPr>
         <w:t xml:space="preserve">  --primary_contacts admin@example.com \</w:t>
       </w:r>
@@ -2429,6 +2389,7 @@
       <w:r>
         <w:rPr>
           <w:rStyle w:val="VerbatimChar"/>
+          <w:sz w:val="20"/>
         </w:rPr>
         <w:t xml:space="preserve">  --secondary_contacts admin@example.com \</w:t>
       </w:r>
@@ -2438,6 +2399,7 @@
       <w:r>
         <w:rPr>
           <w:rStyle w:val="VerbatimChar"/>
+          <w:sz w:val="20"/>
         </w:rPr>
         <w:t xml:space="preserve">  --tenant_manager_contacts admin@example.com \</w:t>
       </w:r>
@@ -2447,6 +2409,7 @@
       <w:r>
         <w:rPr>
           <w:rStyle w:val="VerbatimChar"/>
+          <w:sz w:val="20"/>
         </w:rPr>
         <w:t xml:space="preserve">  --default_owner admin@example.com</w:t>
       </w:r>
@@ -2470,6 +2433,7 @@
       <w:r>
         <w:rPr>
           <w:rStyle w:val="VerbatimChar"/>
+          <w:sz w:val="20"/>
         </w:rPr>
         <w:t>syndicate admin tenant regions activate --tenant_name MY_OTHER_ACCOUNT --region_name eu-west-1</w:t>
       </w:r>
@@ -2479,6 +2443,7 @@
       <w:r>
         <w:rPr>
           <w:rStyle w:val="VerbatimChar"/>
+          <w:sz w:val="20"/>
         </w:rPr>
         <w:t>syndicate admin tenant regions activate --tenant_name MY_OTHER_ACCOUNT --region_name eu-central-1</w:t>
       </w:r>
@@ -2517,6 +2482,7 @@
       <w:r>
         <w:rPr>
           <w:rStyle w:val="VerbatimChar"/>
+          <w:sz w:val="20"/>
         </w:rPr>
         <w:t>syndicate admin application create_aws_credentials \</w:t>
       </w:r>
@@ -2526,6 +2492,7 @@
       <w:r>
         <w:rPr>
           <w:rStyle w:val="VerbatimChar"/>
+          <w:sz w:val="20"/>
         </w:rPr>
         <w:t xml:space="preserve">  --access_key $AWS_ACCESS_KEY_ID \</w:t>
       </w:r>
@@ -2535,6 +2502,7 @@
       <w:r>
         <w:rPr>
           <w:rStyle w:val="VerbatimChar"/>
+          <w:sz w:val="20"/>
         </w:rPr>
         <w:t xml:space="preserve">  --secret_key $AWS_SECRET_ACCESS_KEY \</w:t>
       </w:r>
@@ -2544,6 +2512,7 @@
       <w:r>
         <w:rPr>
           <w:rStyle w:val="VerbatimChar"/>
+          <w:sz w:val="20"/>
         </w:rPr>
         <w:t xml:space="preserve">  --session_token $AWS_SESSION_TOKEN \</w:t>
       </w:r>
@@ -2553,6 +2522,7 @@
       <w:r>
         <w:rPr>
           <w:rStyle w:val="VerbatimChar"/>
+          <w:sz w:val="20"/>
         </w:rPr>
         <w:t xml:space="preserve">  --description "Temporary credentials"</w:t>
       </w:r>
@@ -2572,7 +2542,9 @@
       <w:r>
         <w:rPr>
           <w:rStyle w:val="VerbatimChar"/>
-        </w:rPr>
+          <w:sz w:val="20"/>
+        </w:rPr>
+        <w:lastRenderedPageBreak/>
         <w:t>syndicate admin application create_aws_role \</w:t>
       </w:r>
       <w:r>
@@ -2581,6 +2553,7 @@
       <w:r>
         <w:rPr>
           <w:rStyle w:val="VerbatimChar"/>
+          <w:sz w:val="20"/>
         </w:rPr>
         <w:t xml:space="preserve">  --role_name rule-engine-scanner \</w:t>
       </w:r>
@@ -2590,8 +2563,8 @@
       <w:r>
         <w:rPr>
           <w:rStyle w:val="VerbatimChar"/>
-        </w:rPr>
-        <w:lastRenderedPageBreak/>
+          <w:sz w:val="20"/>
+        </w:rPr>
         <w:t xml:space="preserve">  --account_id 111111111111 \</w:t>
       </w:r>
       <w:r>
@@ -2600,6 +2573,7 @@
       <w:r>
         <w:rPr>
           <w:rStyle w:val="VerbatimChar"/>
+          <w:sz w:val="20"/>
         </w:rPr>
         <w:t xml:space="preserve">  --description "Generic role for AWS tenants"</w:t>
       </w:r>
@@ -2623,6 +2597,7 @@
       <w:r>
         <w:rPr>
           <w:rStyle w:val="VerbatimChar"/>
+          <w:sz w:val="20"/>
         </w:rPr>
         <w:t>syndicate re tenant credentials link --application_id &lt;application_id_received_from_command_above&gt; --all_tenants</w:t>
       </w:r>
@@ -2776,6 +2751,7 @@
       <w:r>
         <w:rPr>
           <w:rStyle w:val="VerbatimChar"/>
+          <w:sz w:val="20"/>
         </w:rPr>
         <w:t>syndicate re users describe</w:t>
       </w:r>
@@ -2869,6 +2845,7 @@
       <w:r>
         <w:rPr>
           <w:rStyle w:val="VerbatimChar"/>
+          <w:sz w:val="20"/>
         </w:rPr>
         <w:t>syndicate re license add --tenant_license_key $TENANT_LICENSE_KEY --description "my newly provided license"</w:t>
       </w:r>
@@ -2895,6 +2872,7 @@
       <w:r>
         <w:rPr>
           <w:rStyle w:val="VerbatimChar"/>
+          <w:sz w:val="20"/>
         </w:rPr>
         <w:t>syndicate re license activate \</w:t>
       </w:r>
@@ -2904,6 +2882,7 @@
       <w:r>
         <w:rPr>
           <w:rStyle w:val="VerbatimChar"/>
+          <w:sz w:val="20"/>
         </w:rPr>
         <w:t xml:space="preserve">  --license_key &lt;License_key_from_previous_command&gt; \</w:t>
       </w:r>
@@ -2913,6 +2892,7 @@
       <w:r>
         <w:rPr>
           <w:rStyle w:val="VerbatimChar"/>
+          <w:sz w:val="20"/>
         </w:rPr>
         <w:t xml:space="preserve">  --tenant_name CURRENT_ACCOUNT \</w:t>
       </w:r>
@@ -2922,6 +2902,7 @@
       <w:r>
         <w:rPr>
           <w:rStyle w:val="VerbatimChar"/>
+          <w:sz w:val="20"/>
         </w:rPr>
         <w:t xml:space="preserve">  --tenant_name ANOTHER_ACCOUNT</w:t>
       </w:r>
@@ -2935,6 +2916,7 @@
           <w:b/>
           <w:bCs/>
         </w:rPr>
+        <w:lastRenderedPageBreak/>
         <w:t>Note:</w:t>
       </w:r>
       <w:r>
@@ -2983,6 +2965,24 @@
       <w:r>
         <w:t>.</w:t>
       </w:r>
+    </w:p>
+    <w:p>
+      <w:pPr>
+        <w:pStyle w:val="FirstParagraph"/>
+      </w:pPr>
+      <w:hyperlink w:anchor="table-of-contents">
+        <w:r>
+          <w:rPr>
+            <w:rStyle w:val="Hyperlink"/>
+          </w:rPr>
+          <w:t>Go to Table of Contents</w:t>
+        </w:r>
+      </w:hyperlink>
+    </w:p>
+    <w:p>
+      <w:pPr>
+        <w:pStyle w:val="BodyText"/>
+      </w:pPr>
       <w:r>
         <w:br w:type="page"/>
       </w:r>
@@ -3226,6 +3226,7 @@
       <w:r>
         <w:rPr>
           <w:rStyle w:val="VerbatimChar"/>
+          <w:sz w:val="20"/>
         </w:rPr>
         <w:t>syndicate re health_check</w:t>
       </w:r>
@@ -3328,6 +3329,7 @@
       <w:r>
         <w:rPr>
           <w:rStyle w:val="VerbatimChar"/>
+          <w:sz w:val="20"/>
         </w:rPr>
         <w:t>syndicate re job describe --job_id $JOB_ID</w:t>
       </w:r>
@@ -3399,6 +3401,7 @@
       <w:r>
         <w:rPr>
           <w:rStyle w:val="VerbatimChar"/>
+          <w:sz w:val="20"/>
         </w:rPr>
         <w:t>syndicate re job submit ... \</w:t>
       </w:r>
@@ -3408,6 +3411,7 @@
       <w:r>
         <w:rPr>
           <w:rStyle w:val="VerbatimChar"/>
+          <w:sz w:val="20"/>
         </w:rPr>
         <w:t xml:space="preserve">  --access_key $AWS_ACCESS_KEY_ID \</w:t>
       </w:r>
@@ -3417,6 +3421,7 @@
       <w:r>
         <w:rPr>
           <w:rStyle w:val="VerbatimChar"/>
+          <w:sz w:val="20"/>
         </w:rPr>
         <w:t xml:space="preserve">  --secret_key $AWS_SECRET_ACCESS_KEY \</w:t>
       </w:r>
@@ -3426,6 +3431,7 @@
       <w:r>
         <w:rPr>
           <w:rStyle w:val="VerbatimChar"/>
+          <w:sz w:val="20"/>
         </w:rPr>
         <w:t xml:space="preserve">  --session_token $AWS_SESSION_TOKEN</w:t>
       </w:r>
@@ -3439,6 +3445,7 @@
           <w:b/>
           <w:bCs/>
         </w:rPr>
+        <w:lastRenderedPageBreak/>
         <w:t>Tip:</w:t>
       </w:r>
       <w:r>
@@ -3465,7 +3472,6 @@
           <w:b/>
           <w:color w:val="000000"/>
         </w:rPr>
-        <w:lastRenderedPageBreak/>
         <w:t>Internal executor error</w:t>
       </w:r>
     </w:p>
@@ -3652,6 +3658,7 @@
       <w:r>
         <w:rPr>
           <w:rStyle w:val="VerbatimChar"/>
+          <w:sz w:val="20"/>
         </w:rPr>
         <w:t>syndicate login</w:t>
       </w:r>
@@ -3839,6 +3846,7 @@
       <w:r>
         <w:rPr>
           <w:rStyle w:val="VerbatimChar"/>
+          <w:sz w:val="20"/>
         </w:rPr>
         <w:t>sre-init</w:t>
       </w:r>
@@ -3852,6 +3860,7 @@
           <w:b/>
           <w:bCs/>
         </w:rPr>
+        <w:lastRenderedPageBreak/>
         <w:t>Note:</w:t>
       </w:r>
       <w:r>
@@ -4006,6 +4015,7 @@
       <w:r>
         <w:rPr>
           <w:rStyle w:val="VerbatimChar"/>
+          <w:sz w:val="20"/>
         </w:rPr>
         <w:t>syndicate re whoami # returns the current user. You should be logged in.</w:t>
       </w:r>
@@ -4015,6 +4025,7 @@
       <w:r>
         <w:rPr>
           <w:rStyle w:val="VerbatimChar"/>
+          <w:sz w:val="20"/>
         </w:rPr>
         <w:t>syndicate re users change_password --password $NEW_PASSWORD</w:t>
       </w:r>
@@ -4024,6 +4035,7 @@
       <w:r>
         <w:rPr>
           <w:rStyle w:val="VerbatimChar"/>
+          <w:sz w:val="20"/>
         </w:rPr>
         <w:t>syndicate re login --username $USERNAME --password $NEW_PASSWORD</w:t>
       </w:r>
@@ -4050,6 +4062,7 @@
       <w:r>
         <w:rPr>
           <w:rStyle w:val="VerbatimChar"/>
+          <w:sz w:val="20"/>
         </w:rPr>
         <w:t>syndicate admin users change_password --password $NEW_PASSWORD</w:t>
       </w:r>
@@ -4059,6 +4072,7 @@
       <w:r>
         <w:rPr>
           <w:rStyle w:val="VerbatimChar"/>
+          <w:sz w:val="20"/>
         </w:rPr>
         <w:t>syndicate admin login --username $USERNAME --password $NEW_PASSWORD</w:t>
       </w:r>
@@ -4103,6 +4117,7 @@
       <w:r>
         <w:rPr>
           <w:rStyle w:val="VerbatimChar"/>
+          <w:sz w:val="20"/>
         </w:rPr>
         <w:t>sudo docker exec modular-api python modular.py user change_password --username $MODULAR_API_USER --password $NEW_PASSWORD</w:t>
       </w:r>
@@ -4112,6 +4127,7 @@
       <w:r>
         <w:rPr>
           <w:rStyle w:val="VerbatimChar"/>
+          <w:sz w:val="20"/>
         </w:rPr>
         <w:t>syndicate setup --username $MODULAR_API_USER --password $NEW_PASSWORD --api_path http://127.0.0.1:8085 # re-login</w:t>
       </w:r>
@@ -4256,7 +4272,7 @@
       <w:r>
         <w:t xml:space="preserve"> EPAM Syndicate Rule Engine needs extended FULL READ ONLY access to AWS Services in order to perform scanning. Do not use AWS-managed </w:t>
       </w:r>
-      <w:hyperlink r:id="rId12">
+      <w:hyperlink r:id="rId14">
         <w:r>
           <w:rPr>
             <w:rStyle w:val="Hyperlink"/>
@@ -4304,6 +4320,7 @@
           <w:b/>
           <w:color w:val="1A9CB0"/>
         </w:rPr>
+        <w:lastRenderedPageBreak/>
         <w:t>Data Encryption</w:t>
       </w:r>
     </w:p>
@@ -4336,7 +4353,6 @@
         </w:numPr>
       </w:pPr>
       <w:r>
-        <w:lastRenderedPageBreak/>
         <w:t>Communication with the S.RE License Manager is encrypted</w:t>
       </w:r>
     </w:p>
@@ -4557,6 +4573,7 @@
       <w:r>
         <w:rPr>
           <w:rStyle w:val="VerbatimChar"/>
+          <w:sz w:val="20"/>
         </w:rPr>
         <w:t>ssh -i "private-key.pem" admin@domain.compute.amazonaws.com</w:t>
       </w:r>
@@ -4566,6 +4583,7 @@
       <w:r>
         <w:rPr>
           <w:rStyle w:val="VerbatimChar"/>
+          <w:sz w:val="20"/>
         </w:rPr>
         <w:t>syndicate version</w:t>
       </w:r>
@@ -4650,6 +4668,7 @@
       <w:r>
         <w:rPr>
           <w:rStyle w:val="VerbatimChar"/>
+          <w:sz w:val="20"/>
         </w:rPr>
         <w:t>syndicate login</w:t>
       </w:r>
@@ -4720,6 +4739,7 @@
       <w:r>
         <w:rPr>
           <w:rStyle w:val="VerbatimChar"/>
+          <w:sz w:val="20"/>
         </w:rPr>
         <w:t>syndicate re tenant describe</w:t>
       </w:r>
@@ -4778,6 +4798,7 @@
       <w:r>
         <w:rPr>
           <w:rStyle w:val="VerbatimChar"/>
+          <w:sz w:val="20"/>
         </w:rPr>
         <w:t>syndicate re license describe</w:t>
       </w:r>
@@ -4804,6 +4825,7 @@
       <w:r>
         <w:rPr>
           <w:rStyle w:val="VerbatimChar"/>
+          <w:sz w:val="20"/>
         </w:rPr>
         <w:t>syndicate re ruleset describe</w:t>
       </w:r>
@@ -4830,6 +4852,7 @@
       <w:r>
         <w:rPr>
           <w:rStyle w:val="VerbatimChar"/>
+          <w:sz w:val="20"/>
         </w:rPr>
         <w:t>syndicate re ruleset describe --get_rules</w:t>
       </w:r>
@@ -4846,6 +4869,7 @@
           <w:color w:val="2CC4C9"/>
           <w:sz w:val="24"/>
         </w:rPr>
+        <w:lastRenderedPageBreak/>
         <w:t>Executing Scans</w:t>
       </w:r>
     </w:p>
@@ -4874,8 +4898,8 @@
       <w:r>
         <w:rPr>
           <w:rStyle w:val="VerbatimChar"/>
-        </w:rPr>
-        <w:lastRenderedPageBreak/>
+          <w:sz w:val="20"/>
+        </w:rPr>
         <w:t>syndicate re job submit --tenant_name CURRENT_ACCOUNT --region eu-west-1 # or the region you want</w:t>
       </w:r>
     </w:p>
@@ -4909,6 +4933,7 @@
       <w:r>
         <w:rPr>
           <w:rStyle w:val="VerbatimChar"/>
+          <w:sz w:val="20"/>
         </w:rPr>
         <w:t>syndicate re job describe --limit 1</w:t>
       </w:r>
@@ -4962,6 +4987,7 @@
       <w:r>
         <w:rPr>
           <w:rStyle w:val="VerbatimChar"/>
+          <w:sz w:val="20"/>
         </w:rPr>
         <w:t>syndicate re report digests jobs --job_id &lt;job_id&gt; --json</w:t>
       </w:r>
@@ -4971,6 +4997,7 @@
       <w:r>
         <w:rPr>
           <w:rStyle w:val="VerbatimChar"/>
+          <w:sz w:val="20"/>
         </w:rPr>
         <w:t>syndicate re report resource latest --tenant_name CURRENT_ACCOUNT --json &gt; data.json</w:t>
       </w:r>
@@ -5040,6 +5067,7 @@
       <w:r>
         <w:rPr>
           <w:rStyle w:val="VerbatimChar"/>
+          <w:sz w:val="20"/>
         </w:rPr>
         <w:t>syndicate re job submit --tenant_name CURRENT_ACCOUNT --region eu-west-1</w:t>
       </w:r>
@@ -5069,6 +5097,7 @@
       <w:r>
         <w:rPr>
           <w:rStyle w:val="VerbatimChar"/>
+          <w:sz w:val="20"/>
         </w:rPr>
         <w:t>syndicate re job describe --job_id &lt;job_id_from_submit_command&gt;</w:t>
       </w:r>
@@ -5118,6 +5147,7 @@
       <w:r>
         <w:rPr>
           <w:rStyle w:val="VerbatimChar"/>
+          <w:sz w:val="20"/>
         </w:rPr>
         <w:t>syndicate re ruleset describe</w:t>
       </w:r>
@@ -5144,6 +5174,7 @@
       <w:r>
         <w:rPr>
           <w:rStyle w:val="VerbatimChar"/>
+          <w:sz w:val="20"/>
         </w:rPr>
         <w:t>syndicate re ruleset describe --get_rules</w:t>
       </w:r>
@@ -5170,6 +5201,7 @@
       <w:r>
         <w:rPr>
           <w:rStyle w:val="VerbatimChar"/>
+          <w:sz w:val="20"/>
         </w:rPr>
         <w:t>syndicate re job submit --tenant_name CURRENT_ACCOUNT --ruleset FULL_AWS --region eu-west-1</w:t>
       </w:r>
@@ -5189,6 +5221,7 @@
       <w:r>
         <w:rPr>
           <w:rStyle w:val="VerbatimChar"/>
+          <w:sz w:val="20"/>
         </w:rPr>
         <w:t>syndicate re job submit \</w:t>
       </w:r>
@@ -5198,6 +5231,7 @@
       <w:r>
         <w:rPr>
           <w:rStyle w:val="VerbatimChar"/>
+          <w:sz w:val="20"/>
         </w:rPr>
         <w:t xml:space="preserve">  --tenant_name CURRENT_ACCOUNT \</w:t>
       </w:r>
@@ -5207,6 +5241,7 @@
       <w:r>
         <w:rPr>
           <w:rStyle w:val="VerbatimChar"/>
+          <w:sz w:val="20"/>
         </w:rPr>
         <w:t xml:space="preserve">  --ruleset FULL_AWS \</w:t>
       </w:r>
@@ -5216,6 +5251,7 @@
       <w:r>
         <w:rPr>
           <w:rStyle w:val="VerbatimChar"/>
+          <w:sz w:val="20"/>
         </w:rPr>
         <w:t xml:space="preserve">  --rules_to_scan ecc-aws-001... \</w:t>
       </w:r>
@@ -5225,6 +5261,7 @@
       <w:r>
         <w:rPr>
           <w:rStyle w:val="VerbatimChar"/>
+          <w:sz w:val="20"/>
         </w:rPr>
         <w:t xml:space="preserve">  --rules_to_scan ecc-aws-002...</w:t>
       </w:r>
@@ -5253,7 +5290,7 @@
       <w:r>
         <w:t xml:space="preserve"> </w:t>
       </w:r>
-      <w:hyperlink r:id="rId13">
+      <w:hyperlink r:id="rId15">
         <w:r>
           <w:rPr>
             <w:rStyle w:val="Hyperlink"/>
@@ -5274,7 +5311,7 @@
       <w:r>
         <w:t xml:space="preserve"> </w:t>
       </w:r>
-      <w:hyperlink r:id="rId14">
+      <w:hyperlink r:id="rId16">
         <w:r>
           <w:rPr>
             <w:rStyle w:val="Hyperlink"/>
@@ -5295,7 +5332,7 @@
       <w:r>
         <w:t xml:space="preserve"> </w:t>
       </w:r>
-      <w:hyperlink r:id="rId15">
+      <w:hyperlink r:id="rId17">
         <w:r>
           <w:rPr>
             <w:rStyle w:val="Hyperlink"/>
@@ -5316,6 +5353,7 @@
           <w:b/>
           <w:color w:val="1A9CB0"/>
         </w:rPr>
+        <w:lastRenderedPageBreak/>
         <w:t>Disabling Rules for a Tenant</w:t>
       </w:r>
     </w:p>
@@ -5349,8 +5387,8 @@
       <w:r>
         <w:rPr>
           <w:rStyle w:val="VerbatimChar"/>
-        </w:rPr>
-        <w:lastRenderedPageBreak/>
+          <w:sz w:val="20"/>
+        </w:rPr>
         <w:t>syndicate re ruleset describe --get_rules</w:t>
       </w:r>
     </w:p>
@@ -5376,6 +5414,7 @@
       <w:r>
         <w:rPr>
           <w:rStyle w:val="VerbatimChar"/>
+          <w:sz w:val="20"/>
         </w:rPr>
         <w:t>syndicate re tenant set_excluded_rules \</w:t>
       </w:r>
@@ -5385,6 +5424,7 @@
       <w:r>
         <w:rPr>
           <w:rStyle w:val="VerbatimChar"/>
+          <w:sz w:val="20"/>
         </w:rPr>
         <w:t xml:space="preserve">  --tenant_name CURRENT_ACCOUNT \</w:t>
       </w:r>
@@ -5394,6 +5434,7 @@
       <w:r>
         <w:rPr>
           <w:rStyle w:val="VerbatimChar"/>
+          <w:sz w:val="20"/>
         </w:rPr>
         <w:t xml:space="preserve">  --rules ecc-aws-001 \</w:t>
       </w:r>
@@ -5403,6 +5444,7 @@
       <w:r>
         <w:rPr>
           <w:rStyle w:val="VerbatimChar"/>
+          <w:sz w:val="20"/>
         </w:rPr>
         <w:t xml:space="preserve">  --rules ecc-aws-002</w:t>
       </w:r>
@@ -5426,6 +5468,7 @@
       <w:r>
         <w:rPr>
           <w:rStyle w:val="VerbatimChar"/>
+          <w:sz w:val="20"/>
         </w:rPr>
         <w:t>syndicate re customer set_excluded_rules --rules ecc-aws-003</w:t>
       </w:r>
@@ -5549,6 +5592,7 @@
       <w:r>
         <w:rPr>
           <w:rStyle w:val="VerbatimChar"/>
+          <w:sz w:val="20"/>
         </w:rPr>
         <w:t>syndicate re report resource latest --tenant_name CURRENT_ACCOUNT --json &gt; data.json</w:t>
       </w:r>
@@ -5577,6 +5621,7 @@
       <w:r>
         <w:rPr>
           <w:rStyle w:val="VerbatimChar"/>
+          <w:sz w:val="20"/>
         </w:rPr>
         <w:t>syndicate re report resource latest --tenant_name CURRENT_ACCOUNT --format xlsx --json</w:t>
       </w:r>
@@ -5596,6 +5641,7 @@
       <w:r>
         <w:rPr>
           <w:rStyle w:val="VerbatimChar"/>
+          <w:sz w:val="20"/>
         </w:rPr>
         <w:t>syndicate re report resource latest \</w:t>
       </w:r>
@@ -5605,6 +5651,7 @@
       <w:r>
         <w:rPr>
           <w:rStyle w:val="VerbatimChar"/>
+          <w:sz w:val="20"/>
         </w:rPr>
         <w:t xml:space="preserve">  --tenant_name CURRENT_ACCOUNT \</w:t>
       </w:r>
@@ -5614,6 +5661,7 @@
       <w:r>
         <w:rPr>
           <w:rStyle w:val="VerbatimChar"/>
+          <w:sz w:val="20"/>
         </w:rPr>
         <w:t xml:space="preserve">  --format xlsx \</w:t>
       </w:r>
@@ -5623,6 +5671,7 @@
       <w:r>
         <w:rPr>
           <w:rStyle w:val="VerbatimChar"/>
+          <w:sz w:val="20"/>
         </w:rPr>
         <w:t xml:space="preserve">  --region eu-central-1 \</w:t>
       </w:r>
@@ -5632,6 +5681,7 @@
       <w:r>
         <w:rPr>
           <w:rStyle w:val="VerbatimChar"/>
+          <w:sz w:val="20"/>
         </w:rPr>
         <w:t xml:space="preserve">  --name my-lambda \</w:t>
       </w:r>
@@ -5641,6 +5691,7 @@
       <w:r>
         <w:rPr>
           <w:rStyle w:val="VerbatimChar"/>
+          <w:sz w:val="20"/>
         </w:rPr>
         <w:t xml:space="preserve">  --json</w:t>
       </w:r>
@@ -5675,6 +5726,7 @@
       <w:r>
         <w:rPr>
           <w:rStyle w:val="VerbatimChar"/>
+          <w:sz w:val="20"/>
         </w:rPr>
         <w:t>syndicate re report errors jobs --job_id d9db86d6-a8fb-4383-8204-14961a90b8d4 --error_type ACCESS</w:t>
       </w:r>
@@ -5776,7 +5828,7 @@
       <w:r>
         <w:t xml:space="preserve">EPAM Syndicate Rule Engine support team is available by </w:t>
       </w:r>
-      <w:hyperlink r:id="rId16">
+      <w:hyperlink r:id="rId18">
         <w:r>
           <w:rPr>
             <w:rStyle w:val="Hyperlink"/>
@@ -10950,6 +11002,7 @@
               <w:pStyle w:val="Compact"/>
             </w:pPr>
             <w:r>
+              <w:lastRenderedPageBreak/>
               <w:t>GET /tenants/{tenant_name}/active-licenses</w:t>
             </w:r>
           </w:p>
@@ -11009,11 +11062,7 @@
               <w:pStyle w:val="Compact"/>
             </w:pPr>
             <w:r>
-              <w:t xml:space="preserve">GET </w:t>
-            </w:r>
-            <w:r>
-              <w:lastRenderedPageBreak/>
-              <w:t>/tenants/{tenant_name}/excluded-rules</w:t>
+              <w:t>GET /tenants/{tenant_name}/excluded-rules</w:t>
             </w:r>
           </w:p>
         </w:tc>
@@ -11032,7 +11081,6 @@
               <w:pStyle w:val="Compact"/>
             </w:pPr>
             <w:r>
-              <w:lastRenderedPageBreak/>
               <w:t>tenant:get_excluded_rules</w:t>
             </w:r>
           </w:p>
@@ -11052,11 +11100,7 @@
               <w:pStyle w:val="Compact"/>
             </w:pPr>
             <w:r>
-              <w:t xml:space="preserve">Allows to get rules that are excluded for </w:t>
-            </w:r>
-            <w:r>
-              <w:lastRenderedPageBreak/>
-              <w:t>tenant</w:t>
+              <w:t>Allows to get rules that are excluded for tenant</w:t>
             </w:r>
           </w:p>
         </w:tc>
@@ -11077,7 +11121,6 @@
               <w:pStyle w:val="Compact"/>
             </w:pPr>
             <w:r>
-              <w:lastRenderedPageBreak/>
               <w:t>GET /tenants</w:t>
             </w:r>
           </w:p>
@@ -14836,6 +14879,7 @@
               <w:pStyle w:val="Compact"/>
             </w:pPr>
             <w:r>
+              <w:lastRenderedPageBreak/>
               <w:t>POST /reports/push/dojo</w:t>
             </w:r>
           </w:p>
@@ -14898,7 +14942,6 @@
         <w:pStyle w:val="BodyText"/>
       </w:pPr>
       <w:r>
-        <w:lastRenderedPageBreak/>
         <w:br w:type="page"/>
       </w:r>
     </w:p>
@@ -14938,14 +14981,10 @@
         <w:rPr>
           <w:b/>
           <w:bCs/>
-          <w:sz w:val="24"/>
         </w:rPr>
         <w:t>Open Source</w:t>
       </w:r>
       <w:r>
-        <w:rPr>
-          <w:sz w:val="24"/>
-        </w:rPr>
         <w:t xml:space="preserve"> – Allows deploying the service on your own and enable security compliance for free using the demo license that includes 60 rules (20 per AWS, Azure, GCP clouds each)</w:t>
       </w:r>
     </w:p>
@@ -14960,14 +14999,10 @@
         <w:rPr>
           <w:b/>
           <w:bCs/>
-          <w:sz w:val="24"/>
         </w:rPr>
         <w:t>Basic Security</w:t>
       </w:r>
       <w:r>
-        <w:rPr>
-          <w:sz w:val="24"/>
-        </w:rPr>
         <w:t xml:space="preserve"> – Best match for Startups who do not have a dedicated Security Expert. Receive regularly updated full set of rules, up to 3 Well-Architected and FinOps reviews monthly</w:t>
       </w:r>
     </w:p>
@@ -14982,14 +15017,10 @@
         <w:rPr>
           <w:b/>
           <w:bCs/>
-          <w:sz w:val="24"/>
         </w:rPr>
         <w:t>Standard Security</w:t>
       </w:r>
       <w:r>
-        <w:rPr>
-          <w:sz w:val="24"/>
-        </w:rPr>
         <w:t xml:space="preserve"> – Option to have a reliable security support of the software. Receive regularly updated full set of rules, up to 10 Well-Architected and FinOps reviews monthly</w:t>
       </w:r>
     </w:p>
@@ -15004,14 +15035,10 @@
         <w:rPr>
           <w:b/>
           <w:bCs/>
-          <w:sz w:val="24"/>
         </w:rPr>
         <w:t>Zero Tolerance Security</w:t>
       </w:r>
       <w:r>
-        <w:rPr>
-          <w:sz w:val="24"/>
-        </w:rPr>
         <w:t xml:space="preserve"> – Minimize possible losses related to data leaks and infrastructure backdoors of your critical software components. Receive regularly updated full set of rules, and unlimited Well-Architected and FinOps reviews</w:t>
       </w:r>
     </w:p>
@@ -16243,7 +16270,7 @@
       <w:r>
         <w:t xml:space="preserve"> *The price is given in USD, taxes not included, the list price, may be changed. You can check for the updates on the product </w:t>
       </w:r>
-      <w:hyperlink r:id="rId17">
+      <w:hyperlink r:id="rId19">
         <w:r>
           <w:rPr>
             <w:rStyle w:val="Hyperlink"/>
@@ -16331,7 +16358,7 @@
         </w:trPr>
         <w:tc>
           <w:tcPr>
-            <w:tcW w:w="2511" w:type="dxa"/>
+            <w:tcW w:w="3493" w:type="dxa"/>
             <w:tcBorders>
               <w:top w:val="single" w:sz="12" w:space="0" w:color="000000"/>
               <w:left w:val="single" w:sz="12" w:space="0" w:color="000000"/>
@@ -16354,7 +16381,7 @@
         </w:tc>
         <w:tc>
           <w:tcPr>
-            <w:tcW w:w="2897" w:type="dxa"/>
+            <w:tcW w:w="4030" w:type="dxa"/>
             <w:tcBorders>
               <w:top w:val="single" w:sz="12" w:space="0" w:color="000000"/>
               <w:left w:val="single" w:sz="12" w:space="0" w:color="000000"/>
@@ -16377,7 +16404,7 @@
         </w:tc>
         <w:tc>
           <w:tcPr>
-            <w:tcW w:w="2511" w:type="dxa"/>
+            <w:tcW w:w="3493" w:type="dxa"/>
             <w:tcBorders>
               <w:top w:val="single" w:sz="12" w:space="0" w:color="000000"/>
               <w:left w:val="single" w:sz="12" w:space="0" w:color="000000"/>
@@ -16402,7 +16429,7 @@
       <w:tr>
         <w:tc>
           <w:tcPr>
-            <w:tcW w:w="2511" w:type="dxa"/>
+            <w:tcW w:w="3493" w:type="dxa"/>
             <w:tcBorders>
               <w:top w:val="single" w:sz="12" w:space="0" w:color="000000"/>
               <w:left w:val="single" w:sz="12" w:space="0" w:color="000000"/>
@@ -16421,7 +16448,7 @@
         </w:tc>
         <w:tc>
           <w:tcPr>
-            <w:tcW w:w="2897" w:type="dxa"/>
+            <w:tcW w:w="4030" w:type="dxa"/>
             <w:tcBorders>
               <w:top w:val="single" w:sz="12" w:space="0" w:color="000000"/>
               <w:left w:val="single" w:sz="12" w:space="0" w:color="000000"/>
@@ -16440,7 +16467,7 @@
         </w:tc>
         <w:tc>
           <w:tcPr>
-            <w:tcW w:w="2511" w:type="dxa"/>
+            <w:tcW w:w="3493" w:type="dxa"/>
             <w:tcBorders>
               <w:top w:val="single" w:sz="12" w:space="0" w:color="000000"/>
               <w:left w:val="single" w:sz="12" w:space="0" w:color="000000"/>
@@ -16461,7 +16488,7 @@
       <w:tr>
         <w:tc>
           <w:tcPr>
-            <w:tcW w:w="2511" w:type="dxa"/>
+            <w:tcW w:w="3493" w:type="dxa"/>
             <w:tcBorders>
               <w:top w:val="single" w:sz="12" w:space="0" w:color="000000"/>
               <w:left w:val="single" w:sz="12" w:space="0" w:color="000000"/>
@@ -16480,7 +16507,7 @@
         </w:tc>
         <w:tc>
           <w:tcPr>
-            <w:tcW w:w="2897" w:type="dxa"/>
+            <w:tcW w:w="4030" w:type="dxa"/>
             <w:tcBorders>
               <w:top w:val="single" w:sz="12" w:space="0" w:color="000000"/>
               <w:left w:val="single" w:sz="12" w:space="0" w:color="000000"/>
@@ -16499,7 +16526,7 @@
         </w:tc>
         <w:tc>
           <w:tcPr>
-            <w:tcW w:w="2511" w:type="dxa"/>
+            <w:tcW w:w="3493" w:type="dxa"/>
             <w:tcBorders>
               <w:top w:val="single" w:sz="12" w:space="0" w:color="000000"/>
               <w:left w:val="single" w:sz="12" w:space="0" w:color="000000"/>
@@ -16520,7 +16547,7 @@
       <w:tr>
         <w:tc>
           <w:tcPr>
-            <w:tcW w:w="2511" w:type="dxa"/>
+            <w:tcW w:w="3493" w:type="dxa"/>
             <w:tcBorders>
               <w:top w:val="single" w:sz="12" w:space="0" w:color="000000"/>
               <w:left w:val="single" w:sz="12" w:space="0" w:color="000000"/>
@@ -16539,7 +16566,7 @@
         </w:tc>
         <w:tc>
           <w:tcPr>
-            <w:tcW w:w="2897" w:type="dxa"/>
+            <w:tcW w:w="4030" w:type="dxa"/>
             <w:tcBorders>
               <w:top w:val="single" w:sz="12" w:space="0" w:color="000000"/>
               <w:left w:val="single" w:sz="12" w:space="0" w:color="000000"/>
@@ -16558,7 +16585,7 @@
         </w:tc>
         <w:tc>
           <w:tcPr>
-            <w:tcW w:w="2511" w:type="dxa"/>
+            <w:tcW w:w="3493" w:type="dxa"/>
             <w:tcBorders>
               <w:top w:val="single" w:sz="12" w:space="0" w:color="000000"/>
               <w:left w:val="single" w:sz="12" w:space="0" w:color="000000"/>
@@ -16572,6 +16599,80 @@
             </w:pPr>
             <w:r>
               <w:t>Minor changes</w:t>
+            </w:r>
+          </w:p>
+        </w:tc>
+      </w:tr>
+      <w:tr>
+        <w:tc>
+          <w:tcPr>
+            <w:tcW w:w="3493" w:type="dxa"/>
+            <w:tcBorders>
+              <w:top w:val="single" w:sz="12" w:space="0" w:color="000000"/>
+              <w:left w:val="single" w:sz="12" w:space="0" w:color="000000"/>
+              <w:bottom w:val="single" w:sz="12" w:space="0" w:color="000000"/>
+              <w:right w:val="single" w:sz="12" w:space="0" w:color="000000"/>
+            </w:tcBorders>
+          </w:tcPr>
+          <w:p>
+            <w:pPr>
+              <w:pStyle w:val="Compact"/>
+              <w:rPr>
+                <w:lang w:val="uk-UA"/>
+              </w:rPr>
+            </w:pPr>
+            <w:r>
+              <w:rPr>
+                <w:lang w:val="uk-UA"/>
+              </w:rPr>
+              <w:t>2.0</w:t>
+            </w:r>
+          </w:p>
+        </w:tc>
+        <w:tc>
+          <w:tcPr>
+            <w:tcW w:w="4030" w:type="dxa"/>
+            <w:tcBorders>
+              <w:top w:val="single" w:sz="12" w:space="0" w:color="000000"/>
+              <w:left w:val="single" w:sz="12" w:space="0" w:color="000000"/>
+              <w:bottom w:val="single" w:sz="12" w:space="0" w:color="000000"/>
+              <w:right w:val="single" w:sz="12" w:space="0" w:color="000000"/>
+            </w:tcBorders>
+          </w:tcPr>
+          <w:p>
+            <w:pPr>
+              <w:pStyle w:val="Compact"/>
+              <w:rPr>
+                <w:lang w:val="uk-UA"/>
+              </w:rPr>
+            </w:pPr>
+            <w:r>
+              <w:t>January 202</w:t>
+            </w:r>
+            <w:r>
+              <w:rPr>
+                <w:lang w:val="uk-UA"/>
+              </w:rPr>
+              <w:t>6</w:t>
+            </w:r>
+          </w:p>
+        </w:tc>
+        <w:tc>
+          <w:tcPr>
+            <w:tcW w:w="3493" w:type="dxa"/>
+            <w:tcBorders>
+              <w:top w:val="single" w:sz="12" w:space="0" w:color="000000"/>
+              <w:left w:val="single" w:sz="12" w:space="0" w:color="000000"/>
+              <w:bottom w:val="single" w:sz="12" w:space="0" w:color="000000"/>
+              <w:right w:val="single" w:sz="12" w:space="0" w:color="000000"/>
+            </w:tcBorders>
+          </w:tcPr>
+          <w:p>
+            <w:pPr>
+              <w:pStyle w:val="Compact"/>
+            </w:pPr>
+            <w:r>
+              <w:t>Formatting improvements</w:t>
             </w:r>
           </w:p>
         </w:tc>
@@ -16593,15 +16694,116 @@
       <w:bookmarkEnd w:id="81"/>
     </w:p>
     <w:sectPr>
+      <w:headerReference w:type="default" r:id="rId20"/>
+      <w:footerReference w:type="default" r:id="rId21"/>
       <w:footnotePr>
         <w:numRestart w:val="eachSect"/>
       </w:footnotePr>
       <w:pgSz w:w="12240" w:h="15840"/>
       <w:pgMar w:top="720" w:right="720" w:bottom="720" w:left="720" w:header="708" w:footer="708" w:gutter="0"/>
       <w:cols w:space="720"/>
+      <w:titlePg/>
     </w:sectPr>
   </w:body>
 </w:document>
+</file>
+
+<file path=word/endnotes.xml><?xml version="1.0" encoding="utf-8"?>
+<w:endnotes xmlns:wpc="http://schemas.microsoft.com/office/word/2010/wordprocessingCanvas" xmlns:cx="http://schemas.microsoft.com/office/drawing/2014/chartex" xmlns:cx1="http://schemas.microsoft.com/office/drawing/2015/9/8/chartex" xmlns:cx2="http://schemas.microsoft.com/office/drawing/2015/10/21/chartex" xmlns:cx3="http://schemas.microsoft.com/office/drawing/2016/5/9/chartex" xmlns:cx4="http://schemas.microsoft.com/office/drawing/2016/5/10/chartex" xmlns:cx5="http://schemas.microsoft.com/office/drawing/2016/5/11/chartex" xmlns:cx6="http://schemas.microsoft.com/office/drawing/2016/5/12/chartex" xmlns:cx7="http://schemas.microsoft.com/office/drawing/2016/5/13/chartex" xmlns:cx8="http://schemas.microsoft.com/office/drawing/2016/5/14/chartex" xmlns:mc="http://schemas.openxmlformats.org/markup-compatibility/2006" xmlns:aink="http://schemas.microsoft.com/office/drawing/2016/ink" xmlns:am3d="http://schemas.microsoft.com/office/drawing/2017/model3d" xmlns:o="urn:schemas-microsoft-com:office:office" xmlns:oel="http://schemas.microsoft.com/office/2019/extlst" xmlns:r="http://schemas.openxmlformats.org/officeDocument/2006/relationships" xmlns:m="http://schemas.openxmlformats.org/officeDocument/2006/math" xmlns:v="urn:schemas-microsoft-com:vml" xmlns:wp14="http://schemas.microsoft.com/office/word/2010/wordprocessingDrawing" xmlns:wp="http://schemas.openxmlformats.org/drawingml/2006/wordprocessingDrawing" xmlns:w10="urn:schemas-microsoft-com:office:word" xmlns:w="http://schemas.openxmlformats.org/wordprocessingml/2006/main" xmlns:w14="http://schemas.microsoft.com/office/word/2010/wordml" xmlns:w15="http://schemas.microsoft.com/office/word/2012/wordml" xmlns:w16cex="http://schemas.microsoft.com/office/word/2018/wordml/cex" xmlns:w16cid="http://schemas.microsoft.com/office/word/2016/wordml/cid" xmlns:w16="http://schemas.microsoft.com/office/word/2018/wordml" xmlns:w16du="http://schemas.microsoft.com/office/word/2023/wordml/word16du" xmlns:w16sdtdh="http://schemas.microsoft.com/office/word/2020/wordml/sdtdatahash" xmlns:w16sdtfl="http://schemas.microsoft.com/office/word/2024/wordml/sdtformatlock" xmlns:w16se="http://schemas.microsoft.com/office/word/2015/wordml/symex" xmlns:wpg="http://schemas.microsoft.com/office/word/2010/wordprocessingGroup" xmlns:wpi="http://schemas.microsoft.com/office/word/2010/wordprocessingInk" xmlns:wne="http://schemas.microsoft.com/office/word/2006/wordml" xmlns:wps="http://schemas.microsoft.com/office/word/2010/wordprocessingShape" mc:Ignorable="w14 w15 w16se w16cid w16 w16cex w16sdtdh w16sdtfl w16du wp14">
+  <w:endnote w:type="separator" w:id="-1">
+    <w:p>
+      <w:pPr>
+        <w:spacing w:after="0"/>
+      </w:pPr>
+      <w:r>
+        <w:separator/>
+      </w:r>
+    </w:p>
+  </w:endnote>
+  <w:endnote w:type="continuationSeparator" w:id="0">
+    <w:p>
+      <w:pPr>
+        <w:spacing w:after="0"/>
+      </w:pPr>
+      <w:r>
+        <w:continuationSeparator/>
+      </w:r>
+    </w:p>
+  </w:endnote>
+</w:endnotes>
+</file>
+
+<file path=word/footer1.xml><?xml version="1.0" encoding="utf-8"?>
+<w:ftr xmlns:wpc="http://schemas.microsoft.com/office/word/2010/wordprocessingCanvas" xmlns:cx="http://schemas.microsoft.com/office/drawing/2014/chartex" xmlns:cx1="http://schemas.microsoft.com/office/drawing/2015/9/8/chartex" xmlns:cx2="http://schemas.microsoft.com/office/drawing/2015/10/21/chartex" xmlns:cx3="http://schemas.microsoft.com/office/drawing/2016/5/9/chartex" xmlns:cx4="http://schemas.microsoft.com/office/drawing/2016/5/10/chartex" xmlns:cx5="http://schemas.microsoft.com/office/drawing/2016/5/11/chartex" xmlns:cx6="http://schemas.microsoft.com/office/drawing/2016/5/12/chartex" xmlns:cx7="http://schemas.microsoft.com/office/drawing/2016/5/13/chartex" xmlns:cx8="http://schemas.microsoft.com/office/drawing/2016/5/14/chartex" xmlns:mc="http://schemas.openxmlformats.org/markup-compatibility/2006" xmlns:aink="http://schemas.microsoft.com/office/drawing/2016/ink" xmlns:am3d="http://schemas.microsoft.com/office/drawing/2017/model3d" xmlns:o="urn:schemas-microsoft-com:office:office" xmlns:oel="http://schemas.microsoft.com/office/2019/extlst" xmlns:r="http://schemas.openxmlformats.org/officeDocument/2006/relationships" xmlns:m="http://schemas.openxmlformats.org/officeDocument/2006/math" xmlns:v="urn:schemas-microsoft-com:vml" xmlns:wp14="http://schemas.microsoft.com/office/word/2010/wordprocessingDrawing" xmlns:wp="http://schemas.openxmlformats.org/drawingml/2006/wordprocessingDrawing" xmlns:w10="urn:schemas-microsoft-com:office:word" xmlns:w="http://schemas.openxmlformats.org/wordprocessingml/2006/main" xmlns:w14="http://schemas.microsoft.com/office/word/2010/wordml" xmlns:w15="http://schemas.microsoft.com/office/word/2012/wordml" xmlns:w16cex="http://schemas.microsoft.com/office/word/2018/wordml/cex" xmlns:w16cid="http://schemas.microsoft.com/office/word/2016/wordml/cid" xmlns:w16="http://schemas.microsoft.com/office/word/2018/wordml" xmlns:w16du="http://schemas.microsoft.com/office/word/2023/wordml/word16du" xmlns:w16sdtdh="http://schemas.microsoft.com/office/word/2020/wordml/sdtdatahash" xmlns:w16sdtfl="http://schemas.microsoft.com/office/word/2024/wordml/sdtformatlock" xmlns:w16se="http://schemas.microsoft.com/office/word/2015/wordml/symex" xmlns:wpg="http://schemas.microsoft.com/office/word/2010/wordprocessingGroup" xmlns:wpi="http://schemas.microsoft.com/office/word/2010/wordprocessingInk" xmlns:wne="http://schemas.microsoft.com/office/word/2006/wordml" xmlns:wps="http://schemas.microsoft.com/office/word/2010/wordprocessingShape" mc:Ignorable="w14 w15 w16se w16cid w16 w16cex w16sdtdh w16sdtfl w16du wp14">
+  <w:p>
+    <w:pPr>
+      <w:jc w:val="right"/>
+    </w:pPr>
+    <w:r>
+      <w:fldChar w:fldCharType="begin"/>
+    </w:r>
+    <w:r>
+      <w:instrText>PAGE</w:instrText>
+    </w:r>
+    <w:r>
+      <w:fldChar w:fldCharType="separate"/>
+    </w:r>
+    <w:r>
+      <w:rPr>
+        <w:noProof/>
+      </w:rPr>
+      <w:t>2</w:t>
+    </w:r>
+    <w:r>
+      <w:fldChar w:fldCharType="end"/>
+    </w:r>
+  </w:p>
+</w:ftr>
+</file>
+
+<file path=word/footnotes.xml><?xml version="1.0" encoding="utf-8"?>
+<w:footnotes xmlns:wpc="http://schemas.microsoft.com/office/word/2010/wordprocessingCanvas" xmlns:cx="http://schemas.microsoft.com/office/drawing/2014/chartex" xmlns:cx1="http://schemas.microsoft.com/office/drawing/2015/9/8/chartex" xmlns:cx2="http://schemas.microsoft.com/office/drawing/2015/10/21/chartex" xmlns:cx3="http://schemas.microsoft.com/office/drawing/2016/5/9/chartex" xmlns:cx4="http://schemas.microsoft.com/office/drawing/2016/5/10/chartex" xmlns:cx5="http://schemas.microsoft.com/office/drawing/2016/5/11/chartex" xmlns:cx6="http://schemas.microsoft.com/office/drawing/2016/5/12/chartex" xmlns:cx7="http://schemas.microsoft.com/office/drawing/2016/5/13/chartex" xmlns:cx8="http://schemas.microsoft.com/office/drawing/2016/5/14/chartex" xmlns:mc="http://schemas.openxmlformats.org/markup-compatibility/2006" xmlns:aink="http://schemas.microsoft.com/office/drawing/2016/ink" xmlns:am3d="http://schemas.microsoft.com/office/drawing/2017/model3d" xmlns:o="urn:schemas-microsoft-com:office:office" xmlns:oel="http://schemas.microsoft.com/office/2019/extlst" xmlns:r="http://schemas.openxmlformats.org/officeDocument/2006/relationships" xmlns:m="http://schemas.openxmlformats.org/officeDocument/2006/math" xmlns:v="urn:schemas-microsoft-com:vml" xmlns:wp14="http://schemas.microsoft.com/office/word/2010/wordprocessingDrawing" xmlns:wp="http://schemas.openxmlformats.org/drawingml/2006/wordprocessingDrawing" xmlns:w10="urn:schemas-microsoft-com:office:word" xmlns:w="http://schemas.openxmlformats.org/wordprocessingml/2006/main" xmlns:w14="http://schemas.microsoft.com/office/word/2010/wordml" xmlns:w15="http://schemas.microsoft.com/office/word/2012/wordml" xmlns:w16cex="http://schemas.microsoft.com/office/word/2018/wordml/cex" xmlns:w16cid="http://schemas.microsoft.com/office/word/2016/wordml/cid" xmlns:w16="http://schemas.microsoft.com/office/word/2018/wordml" xmlns:w16du="http://schemas.microsoft.com/office/word/2023/wordml/word16du" xmlns:w16sdtdh="http://schemas.microsoft.com/office/word/2020/wordml/sdtdatahash" xmlns:w16sdtfl="http://schemas.microsoft.com/office/word/2024/wordml/sdtformatlock" xmlns:w16se="http://schemas.microsoft.com/office/word/2015/wordml/symex" xmlns:wpg="http://schemas.microsoft.com/office/word/2010/wordprocessingGroup" xmlns:wpi="http://schemas.microsoft.com/office/word/2010/wordprocessingInk" xmlns:wne="http://schemas.microsoft.com/office/word/2006/wordml" xmlns:wps="http://schemas.microsoft.com/office/word/2010/wordprocessingShape" mc:Ignorable="w14 w15 w16se w16cid w16 w16cex w16sdtdh w16sdtfl w16du wp14">
+  <w:footnote w:type="separator" w:id="-1">
+    <w:p>
+      <w:pPr>
+        <w:spacing w:after="0"/>
+      </w:pPr>
+      <w:r>
+        <w:separator/>
+      </w:r>
+    </w:p>
+  </w:footnote>
+  <w:footnote w:type="continuationSeparator" w:id="0">
+    <w:p>
+      <w:pPr>
+        <w:spacing w:after="0"/>
+      </w:pPr>
+      <w:r>
+        <w:continuationSeparator/>
+      </w:r>
+    </w:p>
+  </w:footnote>
+</w:footnotes>
+</file>
+
+<file path=word/header1.xml><?xml version="1.0" encoding="utf-8"?>
+<w:hdr xmlns:wpc="http://schemas.microsoft.com/office/word/2010/wordprocessingCanvas" xmlns:cx="http://schemas.microsoft.com/office/drawing/2014/chartex" xmlns:cx1="http://schemas.microsoft.com/office/drawing/2015/9/8/chartex" xmlns:cx2="http://schemas.microsoft.com/office/drawing/2015/10/21/chartex" xmlns:cx3="http://schemas.microsoft.com/office/drawing/2016/5/9/chartex" xmlns:cx4="http://schemas.microsoft.com/office/drawing/2016/5/10/chartex" xmlns:cx5="http://schemas.microsoft.com/office/drawing/2016/5/11/chartex" xmlns:cx6="http://schemas.microsoft.com/office/drawing/2016/5/12/chartex" xmlns:cx7="http://schemas.microsoft.com/office/drawing/2016/5/13/chartex" xmlns:cx8="http://schemas.microsoft.com/office/drawing/2016/5/14/chartex" xmlns:mc="http://schemas.openxmlformats.org/markup-compatibility/2006" xmlns:aink="http://schemas.microsoft.com/office/drawing/2016/ink" xmlns:am3d="http://schemas.microsoft.com/office/drawing/2017/model3d" xmlns:o="urn:schemas-microsoft-com:office:office" xmlns:oel="http://schemas.microsoft.com/office/2019/extlst" xmlns:r="http://schemas.openxmlformats.org/officeDocument/2006/relationships" xmlns:m="http://schemas.openxmlformats.org/officeDocument/2006/math" xmlns:v="urn:schemas-microsoft-com:vml" xmlns:wp14="http://schemas.microsoft.com/office/word/2010/wordprocessingDrawing" xmlns:wp="http://schemas.openxmlformats.org/drawingml/2006/wordprocessingDrawing" xmlns:w10="urn:schemas-microsoft-com:office:word" xmlns:w="http://schemas.openxmlformats.org/wordprocessingml/2006/main" xmlns:w14="http://schemas.microsoft.com/office/word/2010/wordml" xmlns:w15="http://schemas.microsoft.com/office/word/2012/wordml" xmlns:w16cex="http://schemas.microsoft.com/office/word/2018/wordml/cex" xmlns:w16cid="http://schemas.microsoft.com/office/word/2016/wordml/cid" xmlns:w16="http://schemas.microsoft.com/office/word/2018/wordml" xmlns:w16du="http://schemas.microsoft.com/office/word/2023/wordml/word16du" xmlns:w16sdtdh="http://schemas.microsoft.com/office/word/2020/wordml/sdtdatahash" xmlns:w16sdtfl="http://schemas.microsoft.com/office/word/2024/wordml/sdtformatlock" xmlns:w16se="http://schemas.microsoft.com/office/word/2015/wordml/symex" xmlns:wpg="http://schemas.microsoft.com/office/word/2010/wordprocessingGroup" xmlns:wpi="http://schemas.microsoft.com/office/word/2010/wordprocessingInk" xmlns:wne="http://schemas.microsoft.com/office/word/2006/wordml" xmlns:wps="http://schemas.microsoft.com/office/word/2010/wordprocessingShape" mc:Ignorable="w14 w15 w16se w16cid w16 w16cex w16sdtdh w16sdtfl w16du wp14">
+  <w:p>
+    <w:pPr>
+      <w:pBdr>
+        <w:bottom w:val="single" w:sz="4" w:space="1" w:color="CCCCCC"/>
+      </w:pBdr>
+      <w:jc w:val="center"/>
+    </w:pPr>
+    <w:r>
+      <w:rPr>
+        <w:i/>
+        <w:color w:val="808080"/>
+      </w:rPr>
+      <w:t>Syndicate Rule Engine – User Guide</w:t>
+    </w:r>
+  </w:p>
+</w:hdr>
 </file>
 
 <file path=word/numbering.xml><?xml version="1.0" encoding="utf-8"?>
@@ -16609,7 +16811,7 @@
   <w:abstractNum w:abstractNumId="0" w15:restartNumberingAfterBreak="0">
     <w:nsid w:val="0000A990"/>
     <w:multiLevelType w:val="multilevel"/>
-    <w:tmpl w:val="5D4A777C"/>
+    <w:tmpl w:val="2D36C322"/>
     <w:lvl w:ilvl="0">
       <w:numFmt w:val="bullet"/>
       <w:lvlText w:val=" "/>
@@ -16686,7 +16888,7 @@
   <w:abstractNum w:abstractNumId="1" w15:restartNumberingAfterBreak="0">
     <w:nsid w:val="0000A991"/>
     <w:multiLevelType w:val="multilevel"/>
-    <w:tmpl w:val="914EE828"/>
+    <w:tmpl w:val="F46A33DE"/>
     <w:lvl w:ilvl="0">
       <w:numFmt w:val="bullet"/>
       <w:lvlText w:val=""/>
@@ -16790,7 +16992,7 @@
   <w:abstractNum w:abstractNumId="2" w15:restartNumberingAfterBreak="0">
     <w:nsid w:val="00A99411"/>
     <w:multiLevelType w:val="multilevel"/>
-    <w:tmpl w:val="320C5A3A"/>
+    <w:tmpl w:val="8F80CB84"/>
     <w:lvl w:ilvl="0">
       <w:start w:val="1"/>
       <w:numFmt w:val="decimal"/>
@@ -16873,10 +17075,10 @@
       </w:pPr>
     </w:lvl>
   </w:abstractNum>
-  <w:num w:numId="1" w16cid:durableId="247813062">
+  <w:num w:numId="1" w16cid:durableId="1311666372">
     <w:abstractNumId w:val="0"/>
   </w:num>
-  <w:num w:numId="2" w16cid:durableId="67650606">
+  <w:num w:numId="2" w16cid:durableId="2071153909">
     <w:abstractNumId w:val="2"/>
     <w:lvlOverride w:ilvl="0">
       <w:startOverride w:val="1"/>
@@ -16906,88 +17108,88 @@
       <w:startOverride w:val="1"/>
     </w:lvlOverride>
   </w:num>
-  <w:num w:numId="3" w16cid:durableId="604113726">
+  <w:num w:numId="3" w16cid:durableId="1564834727">
     <w:abstractNumId w:val="1"/>
   </w:num>
-  <w:num w:numId="4" w16cid:durableId="1395589151">
+  <w:num w:numId="4" w16cid:durableId="867959399">
     <w:abstractNumId w:val="1"/>
   </w:num>
-  <w:num w:numId="5" w16cid:durableId="399913269">
+  <w:num w:numId="5" w16cid:durableId="438839052">
     <w:abstractNumId w:val="1"/>
   </w:num>
-  <w:num w:numId="6" w16cid:durableId="416171576">
+  <w:num w:numId="6" w16cid:durableId="1221482272">
     <w:abstractNumId w:val="1"/>
   </w:num>
-  <w:num w:numId="7" w16cid:durableId="1286429258">
+  <w:num w:numId="7" w16cid:durableId="1614172871">
     <w:abstractNumId w:val="1"/>
   </w:num>
-  <w:num w:numId="8" w16cid:durableId="1502623616">
+  <w:num w:numId="8" w16cid:durableId="2137943150">
     <w:abstractNumId w:val="1"/>
   </w:num>
-  <w:num w:numId="9" w16cid:durableId="1736271058">
+  <w:num w:numId="9" w16cid:durableId="1649096017">
     <w:abstractNumId w:val="1"/>
   </w:num>
-  <w:num w:numId="10" w16cid:durableId="1613633873">
+  <w:num w:numId="10" w16cid:durableId="1897473396">
     <w:abstractNumId w:val="1"/>
   </w:num>
-  <w:num w:numId="11" w16cid:durableId="293798626">
+  <w:num w:numId="11" w16cid:durableId="1476990353">
     <w:abstractNumId w:val="1"/>
   </w:num>
-  <w:num w:numId="12" w16cid:durableId="813908970">
+  <w:num w:numId="12" w16cid:durableId="1949577080">
     <w:abstractNumId w:val="1"/>
   </w:num>
-  <w:num w:numId="13" w16cid:durableId="92750955">
+  <w:num w:numId="13" w16cid:durableId="1692607251">
     <w:abstractNumId w:val="1"/>
   </w:num>
-  <w:num w:numId="14" w16cid:durableId="609943685">
+  <w:num w:numId="14" w16cid:durableId="283197621">
     <w:abstractNumId w:val="1"/>
   </w:num>
-  <w:num w:numId="15" w16cid:durableId="569727513">
+  <w:num w:numId="15" w16cid:durableId="984507931">
     <w:abstractNumId w:val="1"/>
   </w:num>
-  <w:num w:numId="16" w16cid:durableId="1145850001">
+  <w:num w:numId="16" w16cid:durableId="1522284944">
     <w:abstractNumId w:val="1"/>
   </w:num>
-  <w:num w:numId="17" w16cid:durableId="1832452391">
+  <w:num w:numId="17" w16cid:durableId="1293516406">
     <w:abstractNumId w:val="1"/>
   </w:num>
-  <w:num w:numId="18" w16cid:durableId="184680893">
+  <w:num w:numId="18" w16cid:durableId="430702895">
     <w:abstractNumId w:val="1"/>
   </w:num>
-  <w:num w:numId="19" w16cid:durableId="1348479557">
+  <w:num w:numId="19" w16cid:durableId="120543365">
     <w:abstractNumId w:val="1"/>
   </w:num>
-  <w:num w:numId="20" w16cid:durableId="1860005022">
+  <w:num w:numId="20" w16cid:durableId="1150632442">
     <w:abstractNumId w:val="1"/>
   </w:num>
-  <w:num w:numId="21" w16cid:durableId="2042439153">
+  <w:num w:numId="21" w16cid:durableId="1259604766">
     <w:abstractNumId w:val="1"/>
   </w:num>
-  <w:num w:numId="22" w16cid:durableId="1660422601">
+  <w:num w:numId="22" w16cid:durableId="2063822984">
     <w:abstractNumId w:val="1"/>
   </w:num>
-  <w:num w:numId="23" w16cid:durableId="844980557">
+  <w:num w:numId="23" w16cid:durableId="853148677">
     <w:abstractNumId w:val="1"/>
   </w:num>
-  <w:num w:numId="24" w16cid:durableId="954872265">
+  <w:num w:numId="24" w16cid:durableId="2023430084">
     <w:abstractNumId w:val="1"/>
   </w:num>
-  <w:num w:numId="25" w16cid:durableId="950697904">
+  <w:num w:numId="25" w16cid:durableId="237910240">
     <w:abstractNumId w:val="1"/>
   </w:num>
-  <w:num w:numId="26" w16cid:durableId="660741603">
+  <w:num w:numId="26" w16cid:durableId="769661580">
     <w:abstractNumId w:val="1"/>
   </w:num>
-  <w:num w:numId="27" w16cid:durableId="1244608589">
+  <w:num w:numId="27" w16cid:durableId="758987426">
     <w:abstractNumId w:val="1"/>
   </w:num>
-  <w:num w:numId="28" w16cid:durableId="1214271870">
+  <w:num w:numId="28" w16cid:durableId="1820612278">
     <w:abstractNumId w:val="1"/>
   </w:num>
-  <w:num w:numId="29" w16cid:durableId="2141144972">
+  <w:num w:numId="29" w16cid:durableId="2142769280">
     <w:abstractNumId w:val="1"/>
   </w:num>
-  <w:num w:numId="30" w16cid:durableId="859048795">
+  <w:num w:numId="30" w16cid:durableId="1719236600">
     <w:abstractNumId w:val="1"/>
   </w:num>
 </w:numbering>
@@ -17492,6 +17694,7 @@
   <w:style w:type="paragraph" w:styleId="BodyText">
     <w:name w:val="Body Text"/>
     <w:basedOn w:val="Normal"/>
+    <w:link w:val="BodyTextChar"/>
     <w:qFormat/>
     <w:pPr>
       <w:spacing w:before="180" w:after="180"/>
@@ -18220,7 +18423,18 @@
     <w:rPr>
       <w:rFonts w:ascii="Consolas" w:hAnsi="Consolas"/>
       <w:color w:val="000000"/>
-      <w:sz w:val="22"/>
+      <w:sz w:val="20"/>
+    </w:rPr>
+  </w:style>
+  <w:style w:type="character" w:customStyle="1" w:styleId="BodyTextChar">
+    <w:name w:val="Body Text Char"/>
+    <w:basedOn w:val="DefaultParagraphFont"/>
+    <w:link w:val="BodyText"/>
+    <w:rsid w:val="00507011"/>
+    <w:rPr>
+      <w:rFonts w:ascii="Arial" w:hAnsi="Arial"/>
+      <w:color w:val="000000"/>
+      <w:sz w:val="20"/>
     </w:rPr>
   </w:style>
 </w:styles>

</xml_diff>